<commit_message>
Small changes in inputData
</commit_message>
<xml_diff>
--- a/Information/Guide for optimization.docx
+++ b/Information/Guide for optimization.docx
@@ -18,7 +18,232 @@
     </w:p>
     <w:p>
       <w:r>
-        <w:t xml:space="preserve">Main is a matlab-file that performs all operations. Use this for an overview of the optimization process. </w:t>
+        <w:t xml:space="preserve">Main is a </w:t>
+      </w:r>
+      <w:proofErr w:type="spellStart"/>
+      <w:r>
+        <w:t>matlab</w:t>
+      </w:r>
+      <w:proofErr w:type="spellEnd"/>
+      <w:r>
+        <w:t xml:space="preserve">-file that performs all operations. Use this for an overview of the optimization process. </w:t>
+      </w:r>
+    </w:p>
+    <w:p>
+      <w:pPr>
+        <w:pStyle w:val="Rubrik1"/>
+      </w:pPr>
+      <w:r>
+        <w:t>Overview</w:t>
+      </w:r>
+    </w:p>
+    <w:p>
+      <w:r>
+        <w:t xml:space="preserve">After a model has been created in the program CST and E-fields have been generated and exported </w:t>
+      </w:r>
+      <w:proofErr w:type="gramStart"/>
+      <w:r>
+        <w:t>to .mat</w:t>
+      </w:r>
+      <w:proofErr w:type="gramEnd"/>
+      <w:r>
+        <w:t xml:space="preserve"> format using </w:t>
+      </w:r>
+      <w:proofErr w:type="spellStart"/>
+      <w:r>
+        <w:t>matlab</w:t>
+      </w:r>
+      <w:proofErr w:type="spellEnd"/>
+      <w:r>
+        <w:t xml:space="preserve"> (one field per antenna), a</w:t>
+      </w:r>
+      <w:r>
+        <w:t xml:space="preserve"> treatment plan is </w:t>
+      </w:r>
+      <w:r>
+        <w:t>created</w:t>
+      </w:r>
+      <w:r>
+        <w:t xml:space="preserve"> in </w:t>
+      </w:r>
+      <w:r>
+        <w:t xml:space="preserve">four </w:t>
+      </w:r>
+      <w:r>
+        <w:t xml:space="preserve">steps. </w:t>
+      </w:r>
+    </w:p>
+    <w:p>
+      <w:pPr>
+        <w:pStyle w:val="Liststycke"/>
+        <w:numPr>
+          <w:ilvl w:val="0"/>
+          <w:numId w:val="4"/>
+        </w:numPr>
+      </w:pPr>
+      <w:r>
+        <w:t>Optimization</w:t>
+      </w:r>
+    </w:p>
+    <w:p>
+      <w:pPr>
+        <w:pStyle w:val="Liststycke"/>
+        <w:numPr>
+          <w:ilvl w:val="1"/>
+          <w:numId w:val="4"/>
+        </w:numPr>
+      </w:pPr>
+      <w:r>
+        <w:t>Input e-fields</w:t>
+      </w:r>
+    </w:p>
+    <w:p>
+      <w:pPr>
+        <w:pStyle w:val="Liststycke"/>
+        <w:numPr>
+          <w:ilvl w:val="1"/>
+          <w:numId w:val="4"/>
+        </w:numPr>
+      </w:pPr>
+      <w:r>
+        <w:t>Creates a PLD matrix and settings with unscaled amplitudes, and if more than one frequency is used also time settings</w:t>
+      </w:r>
+    </w:p>
+    <w:p>
+      <w:pPr>
+        <w:pStyle w:val="Liststycke"/>
+        <w:numPr>
+          <w:ilvl w:val="0"/>
+          <w:numId w:val="4"/>
+        </w:numPr>
+      </w:pPr>
+      <w:r>
+        <w:t>Prepping files that are used by the temperature conversion</w:t>
+      </w:r>
+    </w:p>
+    <w:p>
+      <w:pPr>
+        <w:pStyle w:val="Liststycke"/>
+        <w:numPr>
+          <w:ilvl w:val="1"/>
+          <w:numId w:val="4"/>
+        </w:numPr>
+      </w:pPr>
+      <w:r>
+        <w:t>Input boundaries, PLD and max amplitude</w:t>
+      </w:r>
+    </w:p>
+    <w:p>
+      <w:pPr>
+        <w:pStyle w:val="Liststycke"/>
+        <w:numPr>
+          <w:ilvl w:val="1"/>
+          <w:numId w:val="4"/>
+        </w:numPr>
+      </w:pPr>
+      <w:r>
+        <w:t xml:space="preserve">Creates many different files that need to be moved to </w:t>
+      </w:r>
+      <w:proofErr w:type="spellStart"/>
+      <w:r>
+        <w:t>FEniCS</w:t>
+      </w:r>
+      <w:proofErr w:type="spellEnd"/>
+    </w:p>
+    <w:p>
+      <w:pPr>
+        <w:pStyle w:val="Liststycke"/>
+        <w:numPr>
+          <w:ilvl w:val="0"/>
+          <w:numId w:val="4"/>
+        </w:numPr>
+      </w:pPr>
+      <w:r>
+        <w:t xml:space="preserve">Temperature conversion – in </w:t>
+      </w:r>
+      <w:proofErr w:type="spellStart"/>
+      <w:r>
+        <w:t>FEniCS</w:t>
+      </w:r>
+      <w:proofErr w:type="spellEnd"/>
+    </w:p>
+    <w:p>
+      <w:pPr>
+        <w:pStyle w:val="Liststycke"/>
+        <w:numPr>
+          <w:ilvl w:val="1"/>
+          <w:numId w:val="4"/>
+        </w:numPr>
+      </w:pPr>
+      <w:r>
+        <w:t>Input files from prepping</w:t>
+      </w:r>
+    </w:p>
+    <w:p>
+      <w:pPr>
+        <w:pStyle w:val="Liststycke"/>
+        <w:numPr>
+          <w:ilvl w:val="1"/>
+          <w:numId w:val="4"/>
+        </w:numPr>
+      </w:pPr>
+      <w:r>
+        <w:t>Creates a temperature.h5 file and scales amplitudes according to max amplitude</w:t>
+      </w:r>
+    </w:p>
+    <w:p>
+      <w:pPr>
+        <w:pStyle w:val="Liststycke"/>
+        <w:numPr>
+          <w:ilvl w:val="0"/>
+          <w:numId w:val="4"/>
+        </w:numPr>
+      </w:pPr>
+      <w:r>
+        <w:t>Evaluate temperature</w:t>
+      </w:r>
+    </w:p>
+    <w:p>
+      <w:pPr>
+        <w:pStyle w:val="Liststycke"/>
+        <w:numPr>
+          <w:ilvl w:val="1"/>
+          <w:numId w:val="4"/>
+        </w:numPr>
+      </w:pPr>
+      <w:r>
+        <w:t xml:space="preserve">Input temperature.h5 file and scaledAmplitudes.txt from </w:t>
+      </w:r>
+      <w:proofErr w:type="spellStart"/>
+      <w:r>
+        <w:t>FEniCS</w:t>
+      </w:r>
+      <w:proofErr w:type="spellEnd"/>
+    </w:p>
+    <w:p>
+      <w:pPr>
+        <w:pStyle w:val="Liststycke"/>
+        <w:numPr>
+          <w:ilvl w:val="1"/>
+          <w:numId w:val="4"/>
+        </w:numPr>
+      </w:pPr>
+      <w:r>
+        <w:t>Creates a temperature matrix and scales the old settings according to the calculated scale</w:t>
+      </w:r>
+    </w:p>
+    <w:p>
+      <w:r>
+        <w:t xml:space="preserve">Most inputs find themselves in the folder system, the rest are to be input in the </w:t>
+      </w:r>
+      <w:r>
+        <w:rPr>
+          <w:i/>
+        </w:rPr>
+        <w:t>Input data</w:t>
+      </w:r>
+      <w:r>
+        <w:t xml:space="preserve"> window that enters the screen when the program is run. To use the results for a real treatment, the scaled settings and time settings are needed. The PLD and temperature matrices are needed for evaluation of how good the recommended treatment is. </w:t>
       </w:r>
     </w:p>
     <w:p>
@@ -50,8 +275,13 @@
           <w:numId w:val="1"/>
         </w:numPr>
       </w:pPr>
-      <w:r>
-        <w:t>Matlab (R2017a)</w:t>
+      <w:proofErr w:type="spellStart"/>
+      <w:r>
+        <w:t>Matlab</w:t>
+      </w:r>
+      <w:proofErr w:type="spellEnd"/>
+      <w:r>
+        <w:t xml:space="preserve"> (R2017a)</w:t>
       </w:r>
     </w:p>
     <w:p>
@@ -62,11 +292,21 @@
           <w:numId w:val="1"/>
         </w:numPr>
       </w:pPr>
-      <w:r>
-        <w:t xml:space="preserve">Matlab add-on: MinGW64 (GGC version 4.9.2 by </w:t>
-      </w:r>
-      <w:r>
-        <w:t>MathWorks Supported Compilers Team</w:t>
+      <w:proofErr w:type="spellStart"/>
+      <w:r>
+        <w:t>Matlab</w:t>
+      </w:r>
+      <w:proofErr w:type="spellEnd"/>
+      <w:r>
+        <w:t xml:space="preserve"> add-on: MinGW64 (GGC version 4.9.2 by </w:t>
+      </w:r>
+      <w:proofErr w:type="spellStart"/>
+      <w:r>
+        <w:t>MathWorks</w:t>
+      </w:r>
+      <w:proofErr w:type="spellEnd"/>
+      <w:r>
+        <w:t xml:space="preserve"> Supported Compilers Team</w:t>
       </w:r>
       <w:r>
         <w:t>)</w:t>
@@ -80,8 +320,21 @@
           <w:numId w:val="1"/>
         </w:numPr>
       </w:pPr>
-      <w:r>
-        <w:t>Matlab add-on: Myslicer (version 1.1 by Anders Brun)</w:t>
+      <w:proofErr w:type="spellStart"/>
+      <w:r>
+        <w:t>Matlab</w:t>
+      </w:r>
+      <w:proofErr w:type="spellEnd"/>
+      <w:r>
+        <w:t xml:space="preserve"> add-on: </w:t>
+      </w:r>
+      <w:proofErr w:type="spellStart"/>
+      <w:r>
+        <w:t>Myslicer</w:t>
+      </w:r>
+      <w:proofErr w:type="spellEnd"/>
+      <w:r>
+        <w:t xml:space="preserve"> (version 1.1 by Anders Brun)</w:t>
       </w:r>
     </w:p>
     <w:p>
@@ -139,11 +392,16 @@
           <w:numId w:val="1"/>
         </w:numPr>
       </w:pPr>
+      <w:proofErr w:type="spellStart"/>
       <w:r>
         <w:t>V</w:t>
       </w:r>
       <w:r>
-        <w:t xml:space="preserve">irtualbox </w:t>
+        <w:t>irtualbox</w:t>
+      </w:r>
+      <w:proofErr w:type="spellEnd"/>
+      <w:r>
+        <w:t xml:space="preserve"> </w:t>
       </w:r>
       <w:r>
         <w:t>(</w:t>
@@ -177,8 +435,13 @@
           <w:numId w:val="1"/>
         </w:numPr>
       </w:pPr>
-      <w:r>
-        <w:t>Virtualbox: Ubuntu (give at least 15 MB space)</w:t>
+      <w:proofErr w:type="spellStart"/>
+      <w:r>
+        <w:t>Virtualbox</w:t>
+      </w:r>
+      <w:proofErr w:type="spellEnd"/>
+      <w:r>
+        <w:t>: Ubuntu (give at least 15 MB space)</w:t>
       </w:r>
       <w:r>
         <w:br/>
@@ -204,14 +467,20 @@
         </w:numPr>
       </w:pPr>
       <w:r>
-        <w:t>Ubuntu: FEniCS</w:t>
-      </w:r>
+        <w:t xml:space="preserve">Ubuntu: </w:t>
+      </w:r>
+      <w:proofErr w:type="spellStart"/>
+      <w:r>
+        <w:t>FEniCS</w:t>
+      </w:r>
+      <w:proofErr w:type="spellEnd"/>
     </w:p>
     <w:p>
       <w:pPr>
         <w:pStyle w:val="Liststycke"/>
       </w:pPr>
       <w:r>
+        <w:lastRenderedPageBreak/>
         <w:t>Type following commands in Ubuntu terminal to install</w:t>
       </w:r>
     </w:p>
@@ -221,28 +490,87 @@
       </w:pPr>
       <w:r>
         <w:tab/>
-        <w:t>sudo add-apt-repository ppa:fenics-packages/fenics</w:t>
-      </w:r>
+      </w:r>
+      <w:proofErr w:type="spellStart"/>
+      <w:r>
+        <w:t>sudo</w:t>
+      </w:r>
+      <w:proofErr w:type="spellEnd"/>
+      <w:r>
+        <w:t xml:space="preserve"> add-apt-repository </w:t>
+      </w:r>
+      <w:proofErr w:type="spellStart"/>
+      <w:proofErr w:type="gramStart"/>
+      <w:r>
+        <w:t>ppa:fenics</w:t>
+      </w:r>
+      <w:proofErr w:type="gramEnd"/>
+      <w:r>
+        <w:t>-packages</w:t>
+      </w:r>
+      <w:proofErr w:type="spellEnd"/>
+      <w:r>
+        <w:t>/</w:t>
+      </w:r>
+      <w:proofErr w:type="spellStart"/>
+      <w:r>
+        <w:t>fenics</w:t>
+      </w:r>
+      <w:proofErr w:type="spellEnd"/>
       <w:r>
         <w:br/>
       </w:r>
       <w:r>
         <w:tab/>
-        <w:t>sudo apt-get update</w:t>
+      </w:r>
+      <w:proofErr w:type="spellStart"/>
+      <w:r>
+        <w:t>sudo</w:t>
+      </w:r>
+      <w:proofErr w:type="spellEnd"/>
+      <w:r>
+        <w:t xml:space="preserve"> apt-get update</w:t>
       </w:r>
       <w:r>
         <w:br/>
       </w:r>
       <w:r>
         <w:tab/>
-        <w:t>sudo apt-get install --no-install-recommends fenics</w:t>
-      </w:r>
+      </w:r>
+      <w:proofErr w:type="spellStart"/>
+      <w:r>
+        <w:t>sudo</w:t>
+      </w:r>
+      <w:proofErr w:type="spellEnd"/>
+      <w:r>
+        <w:t xml:space="preserve"> apt-get install --no-install-recommends </w:t>
+      </w:r>
+      <w:proofErr w:type="spellStart"/>
+      <w:r>
+        <w:t>fenics</w:t>
+      </w:r>
+      <w:proofErr w:type="spellEnd"/>
       <w:r>
         <w:br/>
       </w:r>
       <w:r>
         <w:tab/>
-        <w:t>sudo apt-get dist-upgrade</w:t>
+      </w:r>
+      <w:proofErr w:type="spellStart"/>
+      <w:r>
+        <w:t>sudo</w:t>
+      </w:r>
+      <w:proofErr w:type="spellEnd"/>
+      <w:r>
+        <w:t xml:space="preserve"> apt-get </w:t>
+      </w:r>
+      <w:proofErr w:type="spellStart"/>
+      <w:r>
+        <w:t>dist</w:t>
+      </w:r>
+      <w:proofErr w:type="spellEnd"/>
+      <w:r>
+        <w:t>-upgrade</w:t>
       </w:r>
     </w:p>
     <w:p>
@@ -273,8 +601,21 @@
           <w:numId w:val="1"/>
         </w:numPr>
       </w:pPr>
-      <w:r>
-        <w:t>Dolfin (Dolfin 2017.1.0) should come with Anaconda</w:t>
+      <w:proofErr w:type="spellStart"/>
+      <w:r>
+        <w:t>Dolfin</w:t>
+      </w:r>
+      <w:proofErr w:type="spellEnd"/>
+      <w:r>
+        <w:t xml:space="preserve"> (</w:t>
+      </w:r>
+      <w:proofErr w:type="spellStart"/>
+      <w:r>
+        <w:t>Dolfin</w:t>
+      </w:r>
+      <w:proofErr w:type="spellEnd"/>
+      <w:r>
+        <w:t xml:space="preserve"> 2017.1.0) should come with Anaconda</w:t>
       </w:r>
     </w:p>
     <w:p>
@@ -298,11 +639,24 @@
         </w:numPr>
       </w:pPr>
       <w:r>
-        <w:t>Anaconda Navigator: FEniCS</w:t>
-      </w:r>
+        <w:t xml:space="preserve">Anaconda Navigator: </w:t>
+      </w:r>
+      <w:proofErr w:type="spellStart"/>
+      <w:r>
+        <w:t>FEniCS</w:t>
+      </w:r>
+      <w:proofErr w:type="spellEnd"/>
       <w:r>
         <w:br/>
-        <w:t>To activate FEniCS type following commands in normal mac terminal</w:t>
+        <w:t xml:space="preserve">To activate </w:t>
+      </w:r>
+      <w:proofErr w:type="spellStart"/>
+      <w:r>
+        <w:t>FEniCS</w:t>
+      </w:r>
+      <w:proofErr w:type="spellEnd"/>
+      <w:r>
+        <w:t xml:space="preserve"> type following commands in normal mac terminal</w:t>
       </w:r>
       <w:r>
         <w:br/>
@@ -310,16 +664,49 @@
       </w:r>
       <w:r>
         <w:tab/>
-        <w:t>conda create -n fenicsproject -c conda-forge fenics</w:t>
-      </w:r>
+      </w:r>
+      <w:proofErr w:type="spellStart"/>
+      <w:r>
+        <w:t>conda</w:t>
+      </w:r>
+      <w:proofErr w:type="spellEnd"/>
+      <w:r>
+        <w:t xml:space="preserve"> create -n </w:t>
+      </w:r>
+      <w:proofErr w:type="spellStart"/>
+      <w:r>
+        <w:t>fenicsproject</w:t>
+      </w:r>
+      <w:proofErr w:type="spellEnd"/>
+      <w:r>
+        <w:t xml:space="preserve"> -c </w:t>
+      </w:r>
+      <w:proofErr w:type="spellStart"/>
+      <w:r>
+        <w:t>conda</w:t>
+      </w:r>
+      <w:proofErr w:type="spellEnd"/>
+      <w:r>
+        <w:t xml:space="preserve">-forge </w:t>
+      </w:r>
+      <w:proofErr w:type="spellStart"/>
+      <w:r>
+        <w:t>fenics</w:t>
+      </w:r>
+      <w:proofErr w:type="spellEnd"/>
       <w:r>
         <w:br/>
         <w:t xml:space="preserve"> </w:t>
       </w:r>
       <w:r>
         <w:tab/>
-        <w:t>source activate fenicsproject</w:t>
-      </w:r>
+        <w:t xml:space="preserve">source activate </w:t>
+      </w:r>
+      <w:proofErr w:type="spellStart"/>
+      <w:r>
+        <w:t>fenicsproject</w:t>
+      </w:r>
+      <w:proofErr w:type="spellEnd"/>
     </w:p>
     <w:p>
       <w:pPr>
@@ -334,7 +721,15 @@
       </w:r>
       <w:r>
         <w:br/>
-        <w:t>Type following command in terminal found in Anaconda Navigator &gt; Environments &gt; fenicsproject &gt; Open Terminal:</w:t>
+        <w:t xml:space="preserve">Type following command in terminal found in Anaconda Navigator &gt; Environments &gt; </w:t>
+      </w:r>
+      <w:proofErr w:type="spellStart"/>
+      <w:r>
+        <w:t>fenicsproject</w:t>
+      </w:r>
+      <w:proofErr w:type="spellEnd"/>
+      <w:r>
+        <w:t xml:space="preserve"> &gt; Open Terminal:</w:t>
       </w:r>
       <w:r>
         <w:br/>
@@ -355,7 +750,15 @@
     </w:p>
     <w:p>
       <w:r>
-        <w:t xml:space="preserve">We have not used Linux, but doing so should be easier since FEniCS is more compatible with the system. </w:t>
+        <w:t xml:space="preserve">We have not used Linux, but doing so should be easier since </w:t>
+      </w:r>
+      <w:proofErr w:type="spellStart"/>
+      <w:r>
+        <w:t>FEniCS</w:t>
+      </w:r>
+      <w:proofErr w:type="spellEnd"/>
+      <w:r>
+        <w:t xml:space="preserve"> is more compatible with the system. </w:t>
       </w:r>
     </w:p>
     <w:p>
@@ -363,100 +766,81 @@
         <w:pStyle w:val="Rubrik1"/>
       </w:pPr>
       <w:r>
+        <w:t xml:space="preserve">Folder </w:t>
+      </w:r>
+      <w:r>
+        <w:t>S</w:t>
+      </w:r>
+      <w:r>
+        <w:t xml:space="preserve">ystem </w:t>
+      </w:r>
+    </w:p>
+    <w:p>
+      <w:r>
+        <w:t xml:space="preserve">The folder system used for the hyperthermia treatment planning process is explained in this section. </w:t>
+      </w:r>
+    </w:p>
+    <w:p>
+      <w:r>
+        <w:t xml:space="preserve">The first folder encountered is the project folder </w:t>
+      </w:r>
+      <w:proofErr w:type="spellStart"/>
+      <w:r>
+        <w:rPr>
+          <w:i/>
+        </w:rPr>
+        <w:t>Hyperthermia_Treatment_Plan</w:t>
+      </w:r>
+      <w:proofErr w:type="spellEnd"/>
+      <w:r>
+        <w:t xml:space="preserve">. This folder contains the subfolders </w:t>
+      </w:r>
+      <w:proofErr w:type="spellStart"/>
+      <w:r>
+        <w:rPr>
+          <w:i/>
+        </w:rPr>
+        <w:t>General_data</w:t>
+      </w:r>
+      <w:proofErr w:type="spellEnd"/>
+      <w:r>
+        <w:t xml:space="preserve">, </w:t>
+      </w:r>
+      <w:r>
+        <w:rPr>
+          <w:i/>
+        </w:rPr>
+        <w:t xml:space="preserve">Information </w:t>
+      </w:r>
+      <w:r>
+        <w:t xml:space="preserve">and </w:t>
+      </w:r>
+      <w:proofErr w:type="spellStart"/>
+      <w:r>
+        <w:rPr>
+          <w:i/>
+        </w:rPr>
+        <w:t>Treatment_plan</w:t>
+      </w:r>
+      <w:proofErr w:type="spellEnd"/>
+      <w:r>
+        <w:rPr>
+          <w:i/>
+        </w:rPr>
+        <w:t>, see image below</w:t>
+      </w:r>
+      <w:r>
+        <w:t xml:space="preserve">. </w:t>
+      </w:r>
+    </w:p>
+    <w:p>
+      <w:r>
+        <w:rPr>
+          <w:noProof/>
+        </w:rPr>
         <w:lastRenderedPageBreak/>
-        <w:t xml:space="preserve">E-fields and </w:t>
-      </w:r>
-      <w:r>
-        <w:t>O</w:t>
-      </w:r>
-      <w:r>
-        <w:t>ctrees</w:t>
-      </w:r>
-    </w:p>
-    <w:p>
-      <w:r>
-        <w:t xml:space="preserve">The program CST microwave studios (2014) is used to simulate the E-fields, that are then exported to matlab using the function ExportEfieldsFFT that can be found on NewHopa. These Efields are then converted to Octrees (to save space) in </w:t>
-      </w:r>
-      <w:r>
-        <w:t>the optimization</w:t>
-      </w:r>
-      <w:r>
-        <w:t xml:space="preserve">. When they have been converted to Octrees, the original Efields are no longer needed for the optimization. </w:t>
-      </w:r>
-    </w:p>
-    <w:p>
-      <w:pPr>
-        <w:pStyle w:val="Rubrik1"/>
-      </w:pPr>
-      <w:r>
-        <w:t xml:space="preserve">Folder </w:t>
-      </w:r>
-      <w:r>
-        <w:t>S</w:t>
-      </w:r>
-      <w:r>
-        <w:t xml:space="preserve">ystem </w:t>
-      </w:r>
-    </w:p>
-    <w:p>
-      <w:r>
-        <w:t xml:space="preserve">The folder system used for the hyperthermia treatment planning process is explained in this section. </w:t>
-      </w:r>
-    </w:p>
-    <w:p>
-      <w:r>
-        <w:t xml:space="preserve">The first folder encountered is the project folder </w:t>
-      </w:r>
-      <w:r>
-        <w:rPr>
-          <w:i/>
-        </w:rPr>
-        <w:t>Hyperthermia_Treatment_Plan</w:t>
-      </w:r>
-      <w:r>
-        <w:t xml:space="preserve">. This folder contains the subfolders </w:t>
-      </w:r>
-      <w:r>
-        <w:rPr>
-          <w:i/>
-        </w:rPr>
-        <w:t>General_data</w:t>
-      </w:r>
-      <w:r>
-        <w:t xml:space="preserve">, </w:t>
-      </w:r>
-      <w:r>
-        <w:rPr>
-          <w:i/>
-        </w:rPr>
-        <w:t xml:space="preserve">Information </w:t>
-      </w:r>
-      <w:r>
-        <w:t xml:space="preserve">and </w:t>
-      </w:r>
-      <w:r>
-        <w:rPr>
-          <w:i/>
-        </w:rPr>
-        <w:t>Treatment_plan</w:t>
-      </w:r>
-      <w:r>
-        <w:rPr>
-          <w:i/>
-        </w:rPr>
-        <w:t>, see image below</w:t>
-      </w:r>
-      <w:r>
-        <w:t xml:space="preserve">. </w:t>
-      </w:r>
-    </w:p>
-    <w:p>
-      <w:r>
-        <w:rPr>
-          <w:noProof/>
-        </w:rPr>
         <w:drawing>
-          <wp:inline distT="0" distB="0" distL="0" distR="0" wp14:anchorId="71B18A1E" wp14:editId="64C76F77">
+          <wp:inline distT="0" distB="0" distL="0" distR="0" wp14:anchorId="08F2EFE9" wp14:editId="6AEA674D">
             <wp:extent cx="4920065" cy="3369733"/>
             <wp:effectExtent l="0" t="0" r="0" b="2540"/>
             <wp:docPr id="1" name="Bildobjekt 1"/>
@@ -503,27 +887,39 @@
       <w:pPr>
         <w:pStyle w:val="Rubrik2"/>
       </w:pPr>
+      <w:proofErr w:type="spellStart"/>
       <w:r>
         <w:t>General_data</w:t>
       </w:r>
+      <w:proofErr w:type="spellEnd"/>
     </w:p>
     <w:p>
       <w:r>
         <w:t xml:space="preserve">General data is the library used to store the different data for all models. The data is stored in descriptive folders. The data needed to perform a treatment plan is collected here and moved to the data folder used by Main, see </w:t>
       </w:r>
+      <w:proofErr w:type="spellStart"/>
       <w:r>
         <w:rPr>
           <w:i/>
         </w:rPr>
         <w:t>Treatment_plan</w:t>
       </w:r>
+      <w:proofErr w:type="spellEnd"/>
       <w:r>
         <w:t xml:space="preserve"> below.  </w:t>
       </w:r>
     </w:p>
     <w:p>
       <w:r>
-        <w:t xml:space="preserve">This folder currently contains files used for temperature conversion in FEniCS, a database (excel-file) for generating new thermic properties in preparation for temperature conversions, tissue files for different models, as well as tissue matrices. </w:t>
+        <w:t xml:space="preserve">This folder currently contains files used for temperature conversion in </w:t>
+      </w:r>
+      <w:proofErr w:type="spellStart"/>
+      <w:r>
+        <w:t>FEniCS</w:t>
+      </w:r>
+      <w:proofErr w:type="spellEnd"/>
+      <w:r>
+        <w:t xml:space="preserve">, a database (excel-file) for generating new thermic properties in preparation for temperature conversions, tissue files for different models, as well as tissue matrices. </w:t>
       </w:r>
     </w:p>
     <w:p>
@@ -536,162 +932,238 @@
     </w:p>
     <w:p>
       <w:r>
-        <w:t xml:space="preserve">This folder contains information about how to use the Treatment planning system and the different programs that are needed to do so. </w:t>
+        <w:t>This folder contains information about how to us</w:t>
+      </w:r>
+      <w:r>
+        <w:t xml:space="preserve">e the Treatment planning system, </w:t>
+      </w:r>
+      <w:r>
+        <w:t>the different programs that are needed to do so</w:t>
+      </w:r>
+      <w:r>
+        <w:t xml:space="preserve"> and some results produced by the planning system. </w:t>
+      </w:r>
+      <w:r>
+        <w:t xml:space="preserve"> </w:t>
       </w:r>
     </w:p>
     <w:p>
       <w:pPr>
         <w:pStyle w:val="Rubrik2"/>
       </w:pPr>
+      <w:proofErr w:type="spellStart"/>
+      <w:r>
+        <w:t>Treatment_plan</w:t>
+      </w:r>
+      <w:proofErr w:type="spellEnd"/>
+    </w:p>
+    <w:p>
+      <w:pPr>
+        <w:rPr>
+          <w:i/>
+        </w:rPr>
+      </w:pPr>
+      <w:r>
+        <w:t xml:space="preserve">This is the folder used to perform the treatment planning. The subfolders </w:t>
+      </w:r>
+      <w:r>
+        <w:rPr>
+          <w:i/>
+        </w:rPr>
+        <w:t>+Extrapolation, +Yggdrasil, @</w:t>
+      </w:r>
+      <w:proofErr w:type="spellStart"/>
+      <w:r>
+        <w:rPr>
+          <w:i/>
+        </w:rPr>
+        <w:t>CPoly</w:t>
+      </w:r>
+      <w:proofErr w:type="spellEnd"/>
+      <w:r>
+        <w:rPr>
+          <w:i/>
+        </w:rPr>
+        <w:t xml:space="preserve"> </w:t>
+      </w:r>
+      <w:r>
+        <w:t xml:space="preserve">contain </w:t>
+      </w:r>
+      <w:r>
+        <w:t xml:space="preserve">different functions that are needed for creating octrees, octree operations, polynomial calculations and functions for loading files. </w:t>
+      </w:r>
+      <w:r>
+        <w:rPr>
+          <w:i/>
+        </w:rPr>
+        <w:t>Evaluation</w:t>
+      </w:r>
+      <w:r>
+        <w:t xml:space="preserve"> contains scripts used to evaluate the treatment plan after and during optimization</w:t>
+      </w:r>
+      <w:r>
+        <w:t xml:space="preserve"> and to compare different results</w:t>
+      </w:r>
+      <w:r>
+        <w:t>.</w:t>
+      </w:r>
+      <w:r>
+        <w:t xml:space="preserve"> It has the subfolder</w:t>
+      </w:r>
+      <w:r>
+        <w:t>s</w:t>
+      </w:r>
+      <w:r>
+        <w:t xml:space="preserve"> </w:t>
+      </w:r>
+      <w:proofErr w:type="spellStart"/>
+      <w:r>
+        <w:rPr>
+          <w:i/>
+        </w:rPr>
+        <w:t>quality_indicators</w:t>
+      </w:r>
+      <w:proofErr w:type="spellEnd"/>
+      <w:r>
+        <w:rPr>
+          <w:i/>
+        </w:rPr>
+        <w:t xml:space="preserve"> </w:t>
+      </w:r>
+      <w:r>
+        <w:t xml:space="preserve">and </w:t>
+      </w:r>
+      <w:r>
+        <w:rPr>
+          <w:i/>
+        </w:rPr>
+        <w:t xml:space="preserve">visualize </w:t>
+      </w:r>
+      <w:r>
+        <w:t>that contain different scripts that calculate HTQ, TC, or visualize different values in histograms/</w:t>
+      </w:r>
+      <w:r>
+        <w:t xml:space="preserve">graphs. </w:t>
+      </w:r>
+      <w:r>
+        <w:rPr>
+          <w:i/>
+        </w:rPr>
+        <w:t>Libs</w:t>
+      </w:r>
+      <w:r>
+        <w:t xml:space="preserve"> contains </w:t>
+      </w:r>
+      <w:r>
+        <w:rPr>
+          <w:i/>
+        </w:rPr>
+        <w:t>iso2mesh</w:t>
+      </w:r>
+      <w:r>
+        <w:rPr>
+          <w:i/>
+        </w:rPr>
+        <w:t xml:space="preserve"> </w:t>
+      </w:r>
+      <w:r>
+        <w:t xml:space="preserve">and </w:t>
+      </w:r>
+      <w:proofErr w:type="spellStart"/>
+      <w:r>
+        <w:rPr>
+          <w:i/>
+        </w:rPr>
+        <w:t>myslicer</w:t>
+      </w:r>
+      <w:proofErr w:type="spellEnd"/>
+      <w:r>
+        <w:rPr>
+          <w:i/>
+        </w:rPr>
+        <w:t xml:space="preserve">. </w:t>
+      </w:r>
+      <w:r>
+        <w:t xml:space="preserve">Iso2mesh is vital for creating a mesh that is used in the temperature conversion and </w:t>
+      </w:r>
+      <w:proofErr w:type="spellStart"/>
+      <w:r>
+        <w:t>myslicer</w:t>
+      </w:r>
+      <w:proofErr w:type="spellEnd"/>
+      <w:r>
+        <w:t xml:space="preserve"> is used to plot the results in </w:t>
+      </w:r>
+      <w:proofErr w:type="spellStart"/>
+      <w:r>
+        <w:t>matlab</w:t>
+      </w:r>
+      <w:proofErr w:type="spellEnd"/>
+      <w:r>
+        <w:t xml:space="preserve">. It also contains </w:t>
+      </w:r>
+      <w:proofErr w:type="spellStart"/>
+      <w:r>
+        <w:rPr>
+          <w:i/>
+        </w:rPr>
+        <w:t>histnorm</w:t>
+      </w:r>
+      <w:proofErr w:type="spellEnd"/>
+      <w:r>
+        <w:rPr>
+          <w:i/>
+        </w:rPr>
+        <w:t xml:space="preserve">. </w:t>
+      </w:r>
+    </w:p>
+    <w:p>
+      <w:r>
+        <w:t xml:space="preserve">The folder </w:t>
+      </w:r>
+      <w:r>
+        <w:rPr>
+          <w:i/>
+        </w:rPr>
+        <w:t xml:space="preserve">MAIN </w:t>
+      </w:r>
+      <w:r>
+        <w:t xml:space="preserve">is the folder that will be actively used during the optimization and temperature conversion. This is also where the </w:t>
+      </w:r>
+      <w:r>
+        <w:rPr>
+          <w:i/>
+        </w:rPr>
+        <w:t>Main</w:t>
+      </w:r>
+      <w:r>
+        <w:t xml:space="preserve"> script can be found. The Main script is the script that calls on all functions necessary to perform the optimization, preparation for </w:t>
+      </w:r>
+      <w:proofErr w:type="spellStart"/>
+      <w:r>
+        <w:t>FEniCS</w:t>
+      </w:r>
+      <w:proofErr w:type="spellEnd"/>
+      <w:r>
+        <w:t xml:space="preserve"> and matrix conversion after temperature calculations. Run this script to input your variables!</w:t>
+      </w:r>
+      <w:r>
+        <w:rPr>
+          <w:i/>
+        </w:rPr>
+        <w:t xml:space="preserve"> MAIN </w:t>
+      </w:r>
+      <w:r>
+        <w:t xml:space="preserve">has the subfolders </w:t>
+      </w:r>
+      <w:r>
+        <w:rPr>
+          <w:i/>
+        </w:rPr>
+        <w:t xml:space="preserve">Data, Scripts </w:t>
+      </w:r>
       <w:r>
         <w:lastRenderedPageBreak/>
-        <w:t>Treatment_plan</w:t>
-      </w:r>
-    </w:p>
-    <w:p>
-      <w:pPr>
-        <w:rPr>
-          <w:i/>
-        </w:rPr>
-      </w:pPr>
-      <w:r>
-        <w:t xml:space="preserve">This is the folder used to perform the treatment planning. The subfolders </w:t>
-      </w:r>
-      <w:r>
-        <w:rPr>
-          <w:i/>
-        </w:rPr>
-        <w:t xml:space="preserve">+Extrapolation, +Yggdrasil, @CPoly </w:t>
-      </w:r>
-      <w:r>
-        <w:t xml:space="preserve">contain </w:t>
-      </w:r>
-      <w:r>
-        <w:t xml:space="preserve">different functions that are needed for creating octrees, octree operations, polynomial calculations and functions for loading files. </w:t>
-      </w:r>
-      <w:r>
-        <w:rPr>
-          <w:i/>
-        </w:rPr>
-        <w:t>Evaluation</w:t>
-      </w:r>
-      <w:r>
-        <w:t xml:space="preserve"> contains scripts used to evaluate the treatment plan after and during optimization</w:t>
-      </w:r>
-      <w:r>
-        <w:t xml:space="preserve"> and to compare different results</w:t>
-      </w:r>
-      <w:r>
-        <w:t>.</w:t>
-      </w:r>
-      <w:r>
-        <w:t xml:space="preserve"> It has the subfolder</w:t>
-      </w:r>
-      <w:r>
-        <w:t>s</w:t>
-      </w:r>
-      <w:r>
-        <w:t xml:space="preserve"> </w:t>
-      </w:r>
-      <w:r>
-        <w:rPr>
-          <w:i/>
-        </w:rPr>
-        <w:t xml:space="preserve">quality_indicators </w:t>
-      </w:r>
-      <w:r>
-        <w:t xml:space="preserve">and </w:t>
-      </w:r>
-      <w:r>
-        <w:rPr>
-          <w:i/>
-        </w:rPr>
-        <w:t xml:space="preserve">visualize </w:t>
-      </w:r>
-      <w:r>
-        <w:t>that contain different scripts that calculate HTQ, TC, or visualize different values in histograms/</w:t>
-      </w:r>
-      <w:r>
-        <w:t xml:space="preserve">graphs. </w:t>
-      </w:r>
-      <w:r>
-        <w:rPr>
-          <w:i/>
-        </w:rPr>
-        <w:t>Libs</w:t>
-      </w:r>
-      <w:r>
-        <w:t xml:space="preserve"> contains </w:t>
-      </w:r>
-      <w:r>
-        <w:rPr>
-          <w:i/>
-        </w:rPr>
-        <w:t>iso2mesh</w:t>
-      </w:r>
-      <w:r>
-        <w:rPr>
-          <w:i/>
-        </w:rPr>
-        <w:t xml:space="preserve"> </w:t>
-      </w:r>
-      <w:r>
-        <w:t xml:space="preserve">and </w:t>
-      </w:r>
-      <w:r>
-        <w:rPr>
-          <w:i/>
-        </w:rPr>
-        <w:t xml:space="preserve">myslicer. </w:t>
-      </w:r>
-      <w:r>
-        <w:t xml:space="preserve">Iso2mesh is vital for creating a mesh that is used in the temperature conversion and myslicer is used to plot the results in matlab. It also contains </w:t>
-      </w:r>
-      <w:r>
-        <w:rPr>
-          <w:i/>
-        </w:rPr>
-        <w:t xml:space="preserve">histnorm. </w:t>
-      </w:r>
-    </w:p>
-    <w:p>
-      <w:r>
-        <w:t xml:space="preserve">The folder </w:t>
-      </w:r>
-      <w:r>
-        <w:rPr>
-          <w:i/>
-        </w:rPr>
-        <w:t xml:space="preserve">MAIN </w:t>
-      </w:r>
-      <w:r>
-        <w:t xml:space="preserve">is the folder that will be actively used during the optimization and temperature conversion. This is also where the </w:t>
-      </w:r>
-      <w:r>
-        <w:rPr>
-          <w:i/>
-        </w:rPr>
-        <w:t>Main</w:t>
-      </w:r>
-      <w:r>
-        <w:t xml:space="preserve"> script can be found. The Main script is the script that calls on all functions necessary to perform the optimization, preparation for FEniCS and matrix conversion after temperature calculations. Run this script to input your variables!</w:t>
-      </w:r>
-      <w:r>
-        <w:rPr>
-          <w:i/>
-        </w:rPr>
-        <w:t xml:space="preserve"> MAIN </w:t>
-      </w:r>
-      <w:r>
-        <w:t xml:space="preserve">has the subfolders </w:t>
-      </w:r>
-      <w:r>
-        <w:rPr>
-          <w:i/>
-        </w:rPr>
-        <w:t xml:space="preserve">Data, Scripts </w:t>
-      </w:r>
-      <w:r>
         <w:t>and</w:t>
       </w:r>
       <w:r>
@@ -713,7 +1185,15 @@
         </w:numPr>
       </w:pPr>
       <w:r>
-        <w:t>E-fields or octrees for frequency(ies) of interest</w:t>
+        <w:t>E-fields or octrees for frequency(</w:t>
+      </w:r>
+      <w:proofErr w:type="spellStart"/>
+      <w:r>
+        <w:t>ies</w:t>
+      </w:r>
+      <w:proofErr w:type="spellEnd"/>
+      <w:r>
+        <w:t>) of interest</w:t>
       </w:r>
     </w:p>
     <w:p>
@@ -773,12 +1253,23 @@
         </w:numPr>
       </w:pPr>
       <w:r>
-        <w:t>Thermal compilation or thermal_db_index_to_mat_index</w:t>
-      </w:r>
-    </w:p>
-    <w:p>
-      <w:r>
-        <w:t xml:space="preserve">More specific information about these files are in a README in the data folder. </w:t>
+        <w:t xml:space="preserve">Thermal compilation or </w:t>
+      </w:r>
+      <w:proofErr w:type="spellStart"/>
+      <w:r>
+        <w:t>thermal_db_index_to_mat_index</w:t>
+      </w:r>
+      <w:proofErr w:type="spellEnd"/>
+    </w:p>
+    <w:p>
+      <w:r>
+        <w:t xml:space="preserve">More specific information about these files </w:t>
+      </w:r>
+      <w:r>
+        <w:t>can be found</w:t>
+      </w:r>
+      <w:r>
+        <w:t xml:space="preserve"> in a README in the data folder. </w:t>
       </w:r>
       <w:r>
         <w:rPr>
@@ -802,7 +1293,66 @@
         <w:t xml:space="preserve"> is the folder where all generated results are saved</w:t>
       </w:r>
       <w:r>
-        <w:t>, see image below.</w:t>
+        <w:t>, see image below</w:t>
+      </w:r>
+      <w:r>
+        <w:t xml:space="preserve">, and contains </w:t>
+      </w:r>
+      <w:proofErr w:type="spellStart"/>
+      <w:r>
+        <w:rPr>
+          <w:i/>
+        </w:rPr>
+        <w:t>FEniCS_results</w:t>
+      </w:r>
+      <w:proofErr w:type="spellEnd"/>
+      <w:r>
+        <w:rPr>
+          <w:i/>
+        </w:rPr>
+        <w:t xml:space="preserve">, </w:t>
+      </w:r>
+      <w:proofErr w:type="spellStart"/>
+      <w:r>
+        <w:rPr>
+          <w:i/>
+        </w:rPr>
+        <w:t>Input_to_FEniCS</w:t>
+      </w:r>
+      <w:proofErr w:type="spellEnd"/>
+      <w:r>
+        <w:rPr>
+          <w:i/>
+        </w:rPr>
+        <w:t xml:space="preserve">, </w:t>
+      </w:r>
+      <w:proofErr w:type="spellStart"/>
+      <w:r>
+        <w:rPr>
+          <w:i/>
+        </w:rPr>
+        <w:t>P_and_unscaled_settings</w:t>
+      </w:r>
+      <w:proofErr w:type="spellEnd"/>
+      <w:r>
+        <w:rPr>
+          <w:i/>
+        </w:rPr>
+        <w:t xml:space="preserve"> </w:t>
+      </w:r>
+      <w:r>
+        <w:t xml:space="preserve">and </w:t>
+      </w:r>
+      <w:proofErr w:type="spellStart"/>
+      <w:r>
+        <w:rPr>
+          <w:i/>
+        </w:rPr>
+        <w:t>T_and_final_settings</w:t>
+      </w:r>
+      <w:proofErr w:type="spellEnd"/>
+      <w:r>
+        <w:t>.</w:t>
       </w:r>
     </w:p>
     <w:p>
@@ -811,7 +1361,7 @@
           <w:noProof/>
         </w:rPr>
         <w:drawing>
-          <wp:inline distT="0" distB="0" distL="0" distR="0" wp14:anchorId="277C0DFA" wp14:editId="5B0113C8">
+          <wp:inline distT="0" distB="0" distL="0" distR="0" wp14:anchorId="3D89F4E0" wp14:editId="7084119C">
             <wp:extent cx="2637155" cy="1866900"/>
             <wp:effectExtent l="0" t="0" r="0" b="0"/>
             <wp:docPr id="2" name="Bildobjekt 2"/>
@@ -858,12 +1408,14 @@
       </w:r>
     </w:p>
     <w:p>
+      <w:proofErr w:type="spellStart"/>
       <w:r>
         <w:rPr>
           <w:i/>
         </w:rPr>
         <w:t>P_and_unscaled_settings</w:t>
       </w:r>
+      <w:proofErr w:type="spellEnd"/>
       <w:r>
         <w:rPr>
           <w:i/>
@@ -871,14 +1423,22 @@
         <w:t xml:space="preserve"> </w:t>
       </w:r>
       <w:r>
-        <w:t xml:space="preserve">is where P-matrices and settings with unscaled amplitudes are saved. </w:t>
-      </w:r>
+        <w:t>is where P-matrices</w:t>
+      </w:r>
+      <w:r>
+        <w:t xml:space="preserve"> (PLDs)</w:t>
+      </w:r>
+      <w:r>
+        <w:t xml:space="preserve"> and settings with unscaled amplitudes are saved. </w:t>
+      </w:r>
+      <w:proofErr w:type="spellStart"/>
       <w:r>
         <w:rPr>
           <w:i/>
         </w:rPr>
         <w:t>Input_to_FEniCS</w:t>
       </w:r>
+      <w:proofErr w:type="spellEnd"/>
       <w:r>
         <w:rPr>
           <w:i/>
@@ -901,7 +1461,31 @@
         <w:t xml:space="preserve"> </w:t>
       </w:r>
       <w:r>
-        <w:t xml:space="preserve">is where files that need to be input to FEniCS are saved and FEniCS_results is where the user inputs the results after temperature conversions in FEniCS. The files </w:t>
+        <w:t xml:space="preserve">is where files that need to be input to </w:t>
+      </w:r>
+      <w:proofErr w:type="spellStart"/>
+      <w:r>
+        <w:t>FEniCS</w:t>
+      </w:r>
+      <w:proofErr w:type="spellEnd"/>
+      <w:r>
+        <w:t xml:space="preserve"> are saved and </w:t>
+      </w:r>
+      <w:proofErr w:type="spellStart"/>
+      <w:r>
+        <w:t>FEniCS_results</w:t>
+      </w:r>
+      <w:proofErr w:type="spellEnd"/>
+      <w:r>
+        <w:t xml:space="preserve"> is where the user inputs the results after temperature conversions in </w:t>
+      </w:r>
+      <w:proofErr w:type="spellStart"/>
+      <w:r>
+        <w:t>FEniCS</w:t>
+      </w:r>
+      <w:proofErr w:type="spellEnd"/>
+      <w:r>
+        <w:t xml:space="preserve">. The files </w:t>
       </w:r>
       <w:r>
         <w:rPr>
@@ -933,12 +1517,14 @@
       <w:r>
         <w:t xml:space="preserve"> </w:t>
       </w:r>
+      <w:proofErr w:type="spellStart"/>
       <w:r>
         <w:rPr>
           <w:i/>
         </w:rPr>
         <w:t>T_and_final_settings</w:t>
       </w:r>
+      <w:proofErr w:type="spellEnd"/>
       <w:r>
         <w:t xml:space="preserve"> contains the temperature matrix created from the </w:t>
       </w:r>
@@ -953,13 +1539,264 @@
       </w:r>
     </w:p>
     <w:p>
-      <w:r>
-        <w:rPr>
-          <w:i/>
-        </w:rPr>
+      <w:proofErr w:type="spellStart"/>
+      <w:r>
+        <w:rPr>
+          <w:i/>
+        </w:rPr>
+        <w:t>Treatment_plan</w:t>
+      </w:r>
+      <w:proofErr w:type="spellEnd"/>
+      <w:r>
+        <w:rPr>
+          <w:i/>
+        </w:rPr>
+        <w:t xml:space="preserve"> </w:t>
+      </w:r>
+      <w:r>
+        <w:t xml:space="preserve">also contains </w:t>
+      </w:r>
+      <w:proofErr w:type="spellStart"/>
+      <w:r>
+        <w:rPr>
+          <w:i/>
+        </w:rPr>
+        <w:t>hyp_compile</w:t>
+      </w:r>
+      <w:proofErr w:type="spellEnd"/>
+      <w:r>
+        <w:rPr>
+          <w:i/>
+        </w:rPr>
+        <w:t xml:space="preserve">, </w:t>
+      </w:r>
+      <w:proofErr w:type="spellStart"/>
+      <w:r>
+        <w:rPr>
+          <w:i/>
+        </w:rPr>
+        <w:t>hyp_init</w:t>
+      </w:r>
+      <w:proofErr w:type="spellEnd"/>
+      <w:r>
+        <w:rPr>
+          <w:i/>
+        </w:rPr>
+        <w:t xml:space="preserve">, </w:t>
+      </w:r>
+      <w:proofErr w:type="spellStart"/>
+      <w:r>
+        <w:rPr>
+          <w:i/>
+        </w:rPr>
+        <w:t>InputData</w:t>
+      </w:r>
+      <w:proofErr w:type="spellEnd"/>
+      <w:r>
+        <w:rPr>
+          <w:i/>
+        </w:rPr>
+        <w:t xml:space="preserve">, </w:t>
+      </w:r>
+      <w:proofErr w:type="spellStart"/>
+      <w:r>
+        <w:rPr>
+          <w:i/>
+        </w:rPr>
+        <w:t>raisefenics</w:t>
+      </w:r>
+      <w:proofErr w:type="spellEnd"/>
+      <w:r>
+        <w:rPr>
+          <w:i/>
+        </w:rPr>
+        <w:t xml:space="preserve"> </w:t>
+      </w:r>
+      <w:r>
+        <w:t>and</w:t>
+      </w:r>
+      <w:r>
+        <w:rPr>
+          <w:i/>
+        </w:rPr>
+        <w:t xml:space="preserve"> start.</w:t>
+      </w:r>
+      <w:r>
+        <w:t xml:space="preserve"> The first three scripts </w:t>
+      </w:r>
+      <w:proofErr w:type="gramStart"/>
+      <w:r>
+        <w:t>compile</w:t>
+      </w:r>
+      <w:r>
+        <w:t>s</w:t>
+      </w:r>
+      <w:proofErr w:type="gramEnd"/>
+      <w:r>
+        <w:t xml:space="preserve"> the c-code, adds paths and opens the input-data dialogue when running</w:t>
+      </w:r>
+      <w:r>
+        <w:rPr>
+          <w:i/>
+        </w:rPr>
+        <w:t xml:space="preserve"> Main</w:t>
+      </w:r>
+      <w:r>
+        <w:t xml:space="preserve">. </w:t>
+      </w:r>
+      <w:proofErr w:type="spellStart"/>
+      <w:r>
+        <w:rPr>
+          <w:i/>
+        </w:rPr>
+        <w:t>raisefenics</w:t>
+      </w:r>
+      <w:proofErr w:type="spellEnd"/>
+      <w:r>
+        <w:rPr>
+          <w:i/>
+        </w:rPr>
+        <w:t xml:space="preserve"> </w:t>
+      </w:r>
+      <w:r>
+        <w:t xml:space="preserve">and </w:t>
+      </w:r>
+      <w:r>
+        <w:rPr>
+          <w:i/>
+        </w:rPr>
+        <w:t>start</w:t>
+      </w:r>
+      <w:r>
+        <w:t xml:space="preserve"> can be used if the user uses </w:t>
+      </w:r>
+      <w:proofErr w:type="spellStart"/>
+      <w:r>
+        <w:t>eg</w:t>
+      </w:r>
+      <w:proofErr w:type="spellEnd"/>
+      <w:r>
+        <w:t xml:space="preserve">. Docker </w:t>
+      </w:r>
+      <w:r>
+        <w:t xml:space="preserve">to run </w:t>
+      </w:r>
+      <w:proofErr w:type="spellStart"/>
+      <w:r>
+        <w:t>FEniCS</w:t>
+      </w:r>
+      <w:proofErr w:type="spellEnd"/>
+      <w:r>
+        <w:t xml:space="preserve">, and in that </w:t>
+      </w:r>
+      <w:proofErr w:type="gramStart"/>
+      <w:r>
+        <w:t>case</w:t>
+      </w:r>
+      <w:proofErr w:type="gramEnd"/>
+      <w:r>
+        <w:t xml:space="preserve"> help to open and run </w:t>
+      </w:r>
+      <w:proofErr w:type="spellStart"/>
+      <w:r>
+        <w:t>FEniCS</w:t>
+      </w:r>
+      <w:proofErr w:type="spellEnd"/>
+      <w:r>
+        <w:t xml:space="preserve"> automatically. These files have not been </w:t>
+      </w:r>
+      <w:r>
+        <w:t xml:space="preserve">used in combination with Ubuntu but are saved for future use. </w:t>
+      </w:r>
+      <w:r>
+        <w:t xml:space="preserve"> </w:t>
+      </w:r>
+    </w:p>
+    <w:p>
+      <w:pPr>
+        <w:pStyle w:val="Rubrik1"/>
+      </w:pPr>
+      <w:r>
+        <w:t>E-fields and Octrees</w:t>
+      </w:r>
+    </w:p>
+    <w:p>
+      <w:r>
+        <w:t xml:space="preserve">The program CST microwave studios (2014) is used to simulate the E-fields, </w:t>
+      </w:r>
+      <w:commentRangeStart w:id="0"/>
+      <w:r>
+        <w:t xml:space="preserve">that are then exported to </w:t>
+      </w:r>
+      <w:proofErr w:type="spellStart"/>
+      <w:r>
+        <w:t>matlab</w:t>
+      </w:r>
+      <w:proofErr w:type="spellEnd"/>
+      <w:r>
+        <w:t xml:space="preserve"> using the function </w:t>
+      </w:r>
+      <w:proofErr w:type="spellStart"/>
+      <w:r>
+        <w:t>ExportEfieldsFFT</w:t>
+      </w:r>
+      <w:proofErr w:type="spellEnd"/>
+      <w:r>
+        <w:t xml:space="preserve"> that can be found on </w:t>
+      </w:r>
+      <w:proofErr w:type="spellStart"/>
+      <w:r>
+        <w:t>NewHopa</w:t>
+      </w:r>
+      <w:proofErr w:type="spellEnd"/>
+      <w:r>
+        <w:t xml:space="preserve">. </w:t>
+      </w:r>
+      <w:commentRangeEnd w:id="0"/>
+      <w:r>
+        <w:rPr>
+          <w:rStyle w:val="Kommentarsreferens"/>
+        </w:rPr>
+        <w:commentReference w:id="0"/>
+      </w:r>
+      <w:r>
+        <w:t xml:space="preserve">These E-fields are then converted to Octrees (to save space) in the optimization. When they have been converted to Octrees, the original E-fields are no longer needed for the optimization. </w:t>
+      </w:r>
+    </w:p>
+    <w:p>
+      <w:pPr>
+        <w:pStyle w:val="Rubrik1"/>
+      </w:pPr>
+      <w:r>
         <w:lastRenderedPageBreak/>
-        <w:t>Treatment_plan</w:t>
-      </w:r>
+        <w:t>Optimization</w:t>
+      </w:r>
+    </w:p>
+    <w:p>
+      <w:pPr>
+        <w:pStyle w:val="Rubrik2"/>
+      </w:pPr>
+      <w:proofErr w:type="spellStart"/>
+      <w:r>
+        <w:t>EF_optmization</w:t>
+      </w:r>
+      <w:proofErr w:type="spellEnd"/>
+    </w:p>
+    <w:p>
+      <w:pPr>
+        <w:rPr>
+          <w:i/>
+        </w:rPr>
+      </w:pPr>
+      <w:commentRangeStart w:id="1"/>
+      <w:proofErr w:type="spellStart"/>
+      <w:r>
+        <w:rPr>
+          <w:i/>
+        </w:rPr>
+        <w:t>EF_optimization</w:t>
+      </w:r>
+      <w:proofErr w:type="spellEnd"/>
       <w:r>
         <w:rPr>
           <w:i/>
@@ -967,75 +1804,315 @@
         <w:t xml:space="preserve"> </w:t>
       </w:r>
       <w:r>
-        <w:t xml:space="preserve">also contains </w:t>
-      </w:r>
-      <w:r>
-        <w:rPr>
-          <w:i/>
-        </w:rPr>
-        <w:t xml:space="preserve">hyp_compile, hyp_init, InputData, raisefenics </w:t>
-      </w:r>
-      <w:r>
-        <w:t>and</w:t>
-      </w:r>
-      <w:r>
-        <w:rPr>
-          <w:i/>
-        </w:rPr>
-        <w:t xml:space="preserve"> start.</w:t>
-      </w:r>
-      <w:r>
-        <w:t xml:space="preserve"> The first three scripts compile</w:t>
-      </w:r>
-      <w:r>
-        <w:t>s</w:t>
-      </w:r>
-      <w:r>
-        <w:t xml:space="preserve"> the c-code, adds paths and opens the input-data dialogue when running</w:t>
-      </w:r>
-      <w:r>
-        <w:rPr>
-          <w:i/>
-        </w:rPr>
-        <w:t xml:space="preserve"> Main</w:t>
-      </w:r>
+        <w:t xml:space="preserve">exists in two versions – single and double. Single is for one frequency and double is for two. </w:t>
+      </w:r>
+      <w:commentRangeEnd w:id="1"/>
+      <w:r>
+        <w:rPr>
+          <w:rStyle w:val="Kommentarsreferens"/>
+        </w:rPr>
+        <w:commentReference w:id="1"/>
+      </w:r>
+      <w:r>
+        <w:t xml:space="preserve">The appropriate function is called on automatically when using the Main script. </w:t>
+      </w:r>
+      <w:r>
+        <w:rPr>
+          <w:i/>
+        </w:rPr>
+        <w:t xml:space="preserve"> </w:t>
+      </w:r>
+    </w:p>
+    <w:p>
+      <w:r>
+        <w:t xml:space="preserve">The function is responsible for loading </w:t>
+      </w:r>
+      <w:r>
+        <w:t>E</w:t>
+      </w:r>
+      <w:r>
+        <w:t xml:space="preserve">-fields, converting them to </w:t>
+      </w:r>
+      <w:r>
+        <w:t>O</w:t>
+      </w:r>
+      <w:r>
+        <w:t xml:space="preserve">ctrees, creating a sigma matrix for each frequency, optimizing the </w:t>
+      </w:r>
+      <w:r>
+        <w:t>E</w:t>
+      </w:r>
+      <w:r>
+        <w:t xml:space="preserve">-fields and creating the P-matrix and unscaled settings. If more than one frequency is used, </w:t>
+      </w:r>
+      <w:proofErr w:type="spellStart"/>
+      <w:r>
+        <w:t>EF_optimization</w:t>
+      </w:r>
+      <w:proofErr w:type="spellEnd"/>
+      <w:r>
+        <w:t xml:space="preserve"> also finds the best combination and time settings for the </w:t>
+      </w:r>
+      <w:r>
+        <w:t>E</w:t>
+      </w:r>
+      <w:r>
+        <w:t xml:space="preserve">-fields. The </w:t>
+      </w:r>
+      <w:r>
+        <w:t>O</w:t>
+      </w:r>
+      <w:r>
+        <w:t>ctrees and sigma matrix can be found in the data folder since they are not needed directly by the user, and the P-matrix and unscaled settings-file can be found in Results&gt;</w:t>
+      </w:r>
+      <w:proofErr w:type="spellStart"/>
+      <w:r>
+        <w:t>P_and_unscaled_settings</w:t>
+      </w:r>
+      <w:proofErr w:type="spellEnd"/>
       <w:r>
         <w:t xml:space="preserve">. </w:t>
       </w:r>
-      <w:r>
-        <w:rPr>
-          <w:i/>
-        </w:rPr>
-        <w:t xml:space="preserve">raisefenics </w:t>
-      </w:r>
-      <w:r>
-        <w:t xml:space="preserve">and </w:t>
-      </w:r>
-      <w:r>
-        <w:rPr>
-          <w:i/>
-        </w:rPr>
-        <w:t>start</w:t>
-      </w:r>
-      <w:r>
-        <w:t xml:space="preserve"> can be used if the user uses eg. Docker </w:t>
-      </w:r>
-      <w:r>
-        <w:t xml:space="preserve">to run FEniCS, and in that case help to open and run FEniCS automatically. These files have not been </w:t>
-      </w:r>
-      <w:r>
-        <w:t xml:space="preserve">used in combination with Ubuntu but are saved for future use. </w:t>
-      </w:r>
+    </w:p>
+    <w:p>
+      <w:pPr>
+        <w:pStyle w:val="Rubrik2"/>
+      </w:pPr>
+      <w:r>
+        <w:t>Goal Function</w:t>
+      </w:r>
+    </w:p>
+    <w:p>
+      <w:r>
+        <w:t>There are currently three different options for the goal function of the optimization. The user can choose between M1-M1, M1-HTQ</w:t>
+      </w:r>
+      <w:r>
+        <w:t xml:space="preserve"> and M2. </w:t>
+      </w:r>
+    </w:p>
+    <w:p>
+      <w:pPr>
+        <w:pStyle w:val="Rubrik3"/>
+      </w:pPr>
+      <w:r>
+        <w:t>M1-M1</w:t>
+      </w:r>
+    </w:p>
+    <w:p>
+      <w:r>
+        <w:t>The goal function M1 is used and the result is evaluated with M1.</w:t>
+      </w:r>
+      <w:r>
+        <w:t xml:space="preserve"> If this goal function is used, </w:t>
+      </w:r>
+      <w:proofErr w:type="spellStart"/>
+      <w:r>
+        <w:t>EF_optimization</w:t>
+      </w:r>
+      <w:proofErr w:type="spellEnd"/>
+      <w:r>
+        <w:t xml:space="preserve"> calls on </w:t>
+      </w:r>
+      <w:bookmarkStart w:id="2" w:name="_GoBack"/>
+      <w:bookmarkEnd w:id="2"/>
+    </w:p>
+    <w:p>
+      <w:pPr>
+        <w:pStyle w:val="Rubrik3"/>
+      </w:pPr>
+      <w:r>
+        <w:t>M1-HTQ</w:t>
+      </w:r>
+    </w:p>
+    <w:p>
+      <w:r>
+        <w:t>The goal function M1 is used and the result is evaluated with HTQ.</w:t>
+      </w:r>
+    </w:p>
+    <w:p>
+      <w:pPr>
+        <w:pStyle w:val="Rubrik3"/>
+      </w:pPr>
+      <w:r>
+        <w:t>M2</w:t>
+      </w:r>
+    </w:p>
+    <w:p>
+      <w:r>
+        <w:t xml:space="preserve">The goal function M2 is used and the result is evaluated with M2. </w:t>
+      </w:r>
+    </w:p>
+    <w:p>
+      <w:pPr>
+        <w:pStyle w:val="Rubrik2"/>
+      </w:pPr>
+      <w:r>
+        <w:t>Particle Swarm</w:t>
+      </w:r>
+    </w:p>
+    <w:p>
+      <w:pPr>
+        <w:rPr>
+          <w:lang w:val="sv-SE"/>
+        </w:rPr>
+      </w:pPr>
+      <w:proofErr w:type="spellStart"/>
+      <w:r>
+        <w:t>Kort</w:t>
+      </w:r>
+      <w:proofErr w:type="spellEnd"/>
+      <w:r>
+        <w:t xml:space="preserve"> om </w:t>
+      </w:r>
+      <w:proofErr w:type="spellStart"/>
+      <w:r>
+        <w:t>alternativ</w:t>
+      </w:r>
+      <w:proofErr w:type="spellEnd"/>
       <w:r>
         <w:t xml:space="preserve"> </w:t>
       </w:r>
+      <w:r>
+        <w:rPr>
+          <w:lang w:val="sv-SE"/>
+        </w:rPr>
+        <w:t>för den</w:t>
+      </w:r>
+    </w:p>
+    <w:p>
+      <w:pPr>
+        <w:rPr>
+          <w:lang w:val="sv-SE"/>
+        </w:rPr>
+      </w:pPr>
+      <w:proofErr w:type="spellStart"/>
+      <w:r>
+        <w:rPr>
+          <w:lang w:val="sv-SE"/>
+        </w:rPr>
+        <w:t>Create</w:t>
+      </w:r>
+      <w:proofErr w:type="spellEnd"/>
+      <w:r>
+        <w:rPr>
+          <w:lang w:val="sv-SE"/>
+        </w:rPr>
+        <w:t xml:space="preserve"> </w:t>
+      </w:r>
+      <w:proofErr w:type="spellStart"/>
+      <w:r>
+        <w:rPr>
+          <w:lang w:val="sv-SE"/>
+        </w:rPr>
+        <w:t>boundaries</w:t>
+      </w:r>
+      <w:proofErr w:type="spellEnd"/>
+      <w:r>
+        <w:rPr>
+          <w:lang w:val="sv-SE"/>
+        </w:rPr>
+        <w:t xml:space="preserve"> – ändra </w:t>
+      </w:r>
+      <w:proofErr w:type="spellStart"/>
+      <w:r>
+        <w:rPr>
+          <w:lang w:val="sv-SE"/>
+        </w:rPr>
+        <w:t>settings</w:t>
+      </w:r>
+      <w:proofErr w:type="spellEnd"/>
+      <w:r>
+        <w:rPr>
+          <w:lang w:val="sv-SE"/>
+        </w:rPr>
+        <w:t xml:space="preserve"> för PS</w:t>
+      </w:r>
     </w:p>
     <w:p>
       <w:pPr>
         <w:pStyle w:val="Rubrik1"/>
       </w:pPr>
       <w:r>
-        <w:t>Optimization</w:t>
+        <w:t>T</w:t>
+      </w:r>
+      <w:r>
+        <w:t xml:space="preserve">emperature </w:t>
+      </w:r>
+      <w:r>
+        <w:t>C</w:t>
+      </w:r>
+      <w:r>
+        <w:t>onversion</w:t>
+      </w:r>
+    </w:p>
+    <w:p>
+      <w:r>
+        <w:t>This is performed in</w:t>
+      </w:r>
+      <w:r>
+        <w:t xml:space="preserve"> </w:t>
+      </w:r>
+      <w:proofErr w:type="spellStart"/>
+      <w:r>
+        <w:t>FEniCS</w:t>
+      </w:r>
+      <w:proofErr w:type="spellEnd"/>
+      <w:r>
+        <w:t>. This</w:t>
+      </w:r>
+      <w:r>
+        <w:t xml:space="preserve"> can be done in different ways depending on what system you are using. The files in Scripts &gt; </w:t>
+      </w:r>
+      <w:proofErr w:type="spellStart"/>
+      <w:r>
+        <w:t>FEniCS</w:t>
+      </w:r>
+      <w:proofErr w:type="spellEnd"/>
+      <w:r>
+        <w:t xml:space="preserve"> and Results &gt; </w:t>
+      </w:r>
+      <w:proofErr w:type="spellStart"/>
+      <w:r>
+        <w:t>Input_to_FEniCS</w:t>
+      </w:r>
+      <w:proofErr w:type="spellEnd"/>
+      <w:r>
+        <w:t xml:space="preserve"> need to be accessible for the program. </w:t>
+      </w:r>
+      <w:r>
+        <w:t xml:space="preserve">Everything in this document should be downloaded and available on </w:t>
+      </w:r>
+      <w:proofErr w:type="spellStart"/>
+      <w:r>
+        <w:t>NewHopa</w:t>
+      </w:r>
+      <w:proofErr w:type="spellEnd"/>
+      <w:r>
+        <w:t xml:space="preserve">. To open ubuntu on </w:t>
+      </w:r>
+      <w:proofErr w:type="spellStart"/>
+      <w:r>
+        <w:t>NewHopa</w:t>
+      </w:r>
+      <w:proofErr w:type="spellEnd"/>
+      <w:r>
+        <w:t xml:space="preserve">; open </w:t>
+      </w:r>
+      <w:proofErr w:type="spellStart"/>
+      <w:r>
+        <w:t>virtualbox</w:t>
+      </w:r>
+      <w:proofErr w:type="spellEnd"/>
+      <w:r>
+        <w:t>, start Ubuntu and log in using the password “hej!1234”. Open gnome control center to log in to your drive-account (for guide on this, see link “</w:t>
+      </w:r>
+      <w:proofErr w:type="spellStart"/>
+      <w:r>
+        <w:t>howtogeek</w:t>
+      </w:r>
+      <w:proofErr w:type="spellEnd"/>
+      <w:r>
+        <w:t xml:space="preserve">” below).  </w:t>
       </w:r>
     </w:p>
     <w:p>
@@ -1043,120 +2120,25 @@
         <w:pStyle w:val="Rubrik2"/>
       </w:pPr>
       <w:r>
-        <w:t>EF_optmization</w:t>
-      </w:r>
-    </w:p>
-    <w:p>
-      <w:r>
-        <w:t>Single and double, what they do</w:t>
-      </w:r>
-    </w:p>
-    <w:p>
-      <w:pPr>
-        <w:pStyle w:val="Rubrik2"/>
-      </w:pPr>
-      <w:r>
-        <w:t>Goal Function</w:t>
-      </w:r>
-    </w:p>
-    <w:p>
-      <w:r>
-        <w:t>Different options and what they mean</w:t>
-      </w:r>
-    </w:p>
-    <w:p>
-      <w:pPr>
-        <w:pStyle w:val="Rubrik2"/>
-        <w:rPr>
-          <w:lang w:val="sv-SE"/>
-        </w:rPr>
-      </w:pPr>
-      <w:r>
-        <w:rPr>
-          <w:lang w:val="sv-SE"/>
-        </w:rPr>
-        <w:t>Particle Swarm</w:t>
-      </w:r>
-    </w:p>
-    <w:p>
-      <w:pPr>
-        <w:rPr>
-          <w:lang w:val="sv-SE"/>
-        </w:rPr>
-      </w:pPr>
-      <w:r>
-        <w:rPr>
-          <w:lang w:val="sv-SE"/>
-        </w:rPr>
-        <w:t xml:space="preserve">Kort om </w:t>
-      </w:r>
-      <w:r>
-        <w:rPr>
-          <w:lang w:val="sv-SE"/>
-        </w:rPr>
-        <w:t>alternativ</w:t>
-      </w:r>
-      <w:bookmarkStart w:id="0" w:name="_GoBack"/>
-      <w:bookmarkEnd w:id="0"/>
-      <w:r>
-        <w:rPr>
-          <w:lang w:val="sv-SE"/>
-        </w:rPr>
-        <w:t xml:space="preserve"> för den</w:t>
-      </w:r>
-    </w:p>
-    <w:p>
-      <w:r>
-        <w:t>Create boundaries – ändra settings för PS</w:t>
-      </w:r>
-    </w:p>
-    <w:p>
-      <w:pPr>
-        <w:pStyle w:val="Rubrik1"/>
-      </w:pPr>
-      <w:r>
-        <w:t>T</w:t>
-      </w:r>
-      <w:r>
-        <w:t xml:space="preserve">emperature </w:t>
-      </w:r>
-      <w:r>
-        <w:t>C</w:t>
-      </w:r>
-      <w:r>
-        <w:t>onversion</w:t>
-      </w:r>
-    </w:p>
-    <w:p>
-      <w:r>
-        <w:t>This is performed in</w:t>
-      </w:r>
-      <w:r>
-        <w:t xml:space="preserve"> FEniCS. This</w:t>
-      </w:r>
-      <w:r>
-        <w:t xml:space="preserve"> can be done in different ways depending on what system you are using. The files in Scripts &gt; FEniCS and Results &gt; Input_to_FEniCS need to be accessible for the program. </w:t>
-      </w:r>
-      <w:r>
-        <w:t xml:space="preserve">Everything in this document should be downloaded and available on NewHopa. To open ubuntu on NewHopa; open virtualbox, start Ubuntu and log in using the password “hej!1234”. Open gnome control center to log in to your drive-account (for guide on this, see link “howtogeek” below).  </w:t>
-      </w:r>
-    </w:p>
-    <w:p>
-      <w:pPr>
-        <w:pStyle w:val="Rubrik2"/>
-      </w:pPr>
-      <w:r>
         <w:t>Windows (using Ubuntu)</w:t>
       </w:r>
     </w:p>
     <w:p>
       <w:r>
-        <w:t>Ubuntu and FEniCS n</w:t>
+        <w:t xml:space="preserve">Ubuntu and </w:t>
+      </w:r>
+      <w:proofErr w:type="spellStart"/>
+      <w:r>
+        <w:t>FEniCS</w:t>
+      </w:r>
+      <w:proofErr w:type="spellEnd"/>
+      <w:r>
+        <w:t xml:space="preserve"> n</w:t>
       </w:r>
       <w:r>
         <w:t xml:space="preserve">eed to be installed. It is also very helpful to install google drive on Ubuntu since it facilitates the copying of data between Ubuntu and Windows. For instructions on how to do this, see </w:t>
       </w:r>
-      <w:hyperlink r:id="rId12" w:history="1">
+      <w:hyperlink r:id="rId15" w:history="1">
         <w:r>
           <w:rPr>
             <w:rStyle w:val="Hyperlnk"/>
@@ -1173,7 +2155,31 @@
     </w:p>
     <w:p>
       <w:r>
-        <w:t xml:space="preserve">We used the folders: Input_to_FEniCS, FEniCS and FEniCS_results in Downloads on Ubuntu. </w:t>
+        <w:t xml:space="preserve">We used the folders: </w:t>
+      </w:r>
+      <w:proofErr w:type="spellStart"/>
+      <w:r>
+        <w:t>Input_to_FEniCS</w:t>
+      </w:r>
+      <w:proofErr w:type="spellEnd"/>
+      <w:r>
+        <w:t xml:space="preserve">, </w:t>
+      </w:r>
+      <w:proofErr w:type="spellStart"/>
+      <w:r>
+        <w:t>FEniCS</w:t>
+      </w:r>
+      <w:proofErr w:type="spellEnd"/>
+      <w:r>
+        <w:t xml:space="preserve"> and </w:t>
+      </w:r>
+      <w:proofErr w:type="spellStart"/>
+      <w:r>
+        <w:t>FEniCS_results</w:t>
+      </w:r>
+      <w:proofErr w:type="spellEnd"/>
+      <w:r>
+        <w:t xml:space="preserve"> in Downloads on Ubuntu. </w:t>
       </w:r>
       <w:r>
         <w:t>The first time a PLD (P-matrix) is to be converted to temperature, we did:</w:t>
@@ -1188,7 +2194,24 @@
         </w:numPr>
       </w:pPr>
       <w:r>
-        <w:t>Widows: copy the three folders (FEniCS_results is empty) from Windows to a shared folder in google drive</w:t>
+        <w:lastRenderedPageBreak/>
+        <w:t>Widows: copy the three folders (</w:t>
+      </w:r>
+      <w:proofErr w:type="spellStart"/>
+      <w:r>
+        <w:t>FEniCS_results</w:t>
+      </w:r>
+      <w:proofErr w:type="spellEnd"/>
+      <w:r>
+        <w:t xml:space="preserve"> </w:t>
+      </w:r>
+      <w:proofErr w:type="gramStart"/>
+      <w:r>
+        <w:t>is</w:t>
+      </w:r>
+      <w:proofErr w:type="gramEnd"/>
+      <w:r>
+        <w:t xml:space="preserve"> empty) from Windows to a shared folder in google drive</w:t>
       </w:r>
     </w:p>
     <w:p>
@@ -1221,7 +2244,15 @@
         <w:t xml:space="preserve">Ubuntu: </w:t>
       </w:r>
       <w:r>
-        <w:t xml:space="preserve">rename P-matrix to only P.mat </w:t>
+        <w:t xml:space="preserve">rename P-matrix to only </w:t>
+      </w:r>
+      <w:proofErr w:type="spellStart"/>
+      <w:r>
+        <w:t>P.mat</w:t>
+      </w:r>
+      <w:proofErr w:type="spellEnd"/>
+      <w:r>
+        <w:t xml:space="preserve"> </w:t>
       </w:r>
     </w:p>
     <w:p>
@@ -1238,14 +2269,24 @@
       <w:r>
         <w:t xml:space="preserve">open the terminal </w:t>
       </w:r>
-      <w:r>
-        <w:t xml:space="preserve">och </w:t>
-      </w:r>
+      <w:proofErr w:type="spellStart"/>
+      <w:r>
+        <w:t>och</w:t>
+      </w:r>
+      <w:proofErr w:type="spellEnd"/>
+      <w:r>
+        <w:t xml:space="preserve"> </w:t>
+      </w:r>
+      <w:proofErr w:type="gramStart"/>
       <w:r>
         <w:t xml:space="preserve">enter </w:t>
       </w:r>
       <w:r>
-        <w:t xml:space="preserve">”ls” </w:t>
+        <w:t>”ls</w:t>
+      </w:r>
+      <w:proofErr w:type="gramEnd"/>
+      <w:r>
+        <w:t xml:space="preserve">” </w:t>
       </w:r>
       <w:r>
         <w:t>to view current directory</w:t>
@@ -1254,7 +2295,15 @@
         <w:t xml:space="preserve">, </w:t>
       </w:r>
       <w:r>
-        <w:t>then step into Downloads&gt;Input_to_FEniCS using “cd”</w:t>
+        <w:t>then step into Downloads&gt;</w:t>
+      </w:r>
+      <w:proofErr w:type="spellStart"/>
+      <w:r>
+        <w:t>Input_to_FEniCS</w:t>
+      </w:r>
+      <w:proofErr w:type="spellEnd"/>
+      <w:r>
+        <w:t xml:space="preserve"> using “cd”</w:t>
       </w:r>
     </w:p>
     <w:p>
@@ -1271,11 +2320,16 @@
       <w:r>
         <w:t xml:space="preserve">u: </w:t>
       </w:r>
+      <w:proofErr w:type="gramStart"/>
       <w:r>
         <w:t xml:space="preserve">type </w:t>
       </w:r>
       <w:r>
-        <w:t xml:space="preserve">”python pennes.py” </w:t>
+        <w:t>”python</w:t>
+      </w:r>
+      <w:proofErr w:type="gramEnd"/>
+      <w:r>
+        <w:t xml:space="preserve"> pennes.py” </w:t>
       </w:r>
       <w:r>
         <w:t>in the terminal t</w:t>
@@ -1305,22 +2359,79 @@
         <w:t xml:space="preserve">u: </w:t>
       </w:r>
       <w:r>
-        <w:t>copy the created files in Downloads&gt;FEniCS_results to google drive</w:t>
-      </w:r>
-    </w:p>
-    <w:p>
-      <w:r>
-        <w:t xml:space="preserve">Move the files to the results folder Results &gt; FEniCS_results in windows and keep running Main to plot the result using myslicer and to convert the .h5 file to a .mat. </w:t>
-      </w:r>
-      <w:r>
-        <w:t>It is also possible to use pa</w:t>
-      </w:r>
-      <w:r>
-        <w:t xml:space="preserve">raview to view </w:t>
-      </w:r>
-      <w:r>
-        <w:lastRenderedPageBreak/>
-        <w:t xml:space="preserve">the temperature, but then the code that creates the .pvd and .vtu files needs to be not-commented in pennes.py. </w:t>
+        <w:t>copy the created files in Downloads&gt;</w:t>
+      </w:r>
+      <w:proofErr w:type="spellStart"/>
+      <w:r>
+        <w:t>FEniCS_results</w:t>
+      </w:r>
+      <w:proofErr w:type="spellEnd"/>
+      <w:r>
+        <w:t xml:space="preserve"> to google drive</w:t>
+      </w:r>
+    </w:p>
+    <w:p>
+      <w:r>
+        <w:t xml:space="preserve">Move the files to the results folder Results &gt; </w:t>
+      </w:r>
+      <w:proofErr w:type="spellStart"/>
+      <w:r>
+        <w:t>FEniCS_results</w:t>
+      </w:r>
+      <w:proofErr w:type="spellEnd"/>
+      <w:r>
+        <w:t xml:space="preserve"> in windows and keep running Main to plot the result using </w:t>
+      </w:r>
+      <w:proofErr w:type="spellStart"/>
+      <w:r>
+        <w:t>myslicer</w:t>
+      </w:r>
+      <w:proofErr w:type="spellEnd"/>
+      <w:r>
+        <w:t xml:space="preserve"> and to convert the .h5 file to </w:t>
+      </w:r>
+      <w:proofErr w:type="gramStart"/>
+      <w:r>
+        <w:t>a .mat</w:t>
+      </w:r>
+      <w:proofErr w:type="gramEnd"/>
+      <w:r>
+        <w:t xml:space="preserve">. </w:t>
+      </w:r>
+      <w:r>
+        <w:t xml:space="preserve">It is also possible to use </w:t>
+      </w:r>
+      <w:proofErr w:type="spellStart"/>
+      <w:r>
+        <w:t>pa</w:t>
+      </w:r>
+      <w:r>
+        <w:t>raview</w:t>
+      </w:r>
+      <w:proofErr w:type="spellEnd"/>
+      <w:r>
+        <w:t xml:space="preserve"> to view the temperature, but then the code that creates </w:t>
+      </w:r>
+      <w:proofErr w:type="gramStart"/>
+      <w:r>
+        <w:t>the .</w:t>
+      </w:r>
+      <w:proofErr w:type="spellStart"/>
+      <w:r>
+        <w:t>pvd</w:t>
+      </w:r>
+      <w:proofErr w:type="spellEnd"/>
+      <w:proofErr w:type="gramEnd"/>
+      <w:r>
+        <w:t xml:space="preserve"> and .</w:t>
+      </w:r>
+      <w:proofErr w:type="spellStart"/>
+      <w:r>
+        <w:t>vtu</w:t>
+      </w:r>
+      <w:proofErr w:type="spellEnd"/>
+      <w:r>
+        <w:t xml:space="preserve"> files needs to be not-commented in pennes.py. </w:t>
       </w:r>
     </w:p>
     <w:p>
@@ -1349,6 +2460,7 @@
       <w:r>
         <w:t xml:space="preserve">n </w:t>
       </w:r>
+      <w:proofErr w:type="spellStart"/>
       <w:r>
         <w:t>FE</w:t>
       </w:r>
@@ -1358,19 +2470,38 @@
       <w:r>
         <w:t>CS</w:t>
       </w:r>
+      <w:proofErr w:type="spellEnd"/>
       <w:r>
         <w:t xml:space="preserve"> and initiate the </w:t>
       </w:r>
+      <w:proofErr w:type="spellStart"/>
       <w:r>
         <w:t>FEniCS</w:t>
       </w:r>
-      <w:r>
-        <w:t xml:space="preserve"> project. Find the correct folder and make sure all the files you need to run pennes.py are there. The PLD-matrix should only be named P.mat. To run the script, enter “ python pennes.py “. </w:t>
+      <w:proofErr w:type="spellEnd"/>
+      <w:r>
+        <w:t xml:space="preserve"> project. Find the correct folder and make sure all the files you need to run pennes.py are there. The PLD-matrix should only be named </w:t>
+      </w:r>
+      <w:proofErr w:type="spellStart"/>
+      <w:r>
+        <w:t>P.mat</w:t>
+      </w:r>
+      <w:proofErr w:type="spellEnd"/>
+      <w:r>
+        <w:t xml:space="preserve">. To run the script, enter </w:t>
+      </w:r>
+      <w:proofErr w:type="gramStart"/>
+      <w:r>
+        <w:t>“ python</w:t>
+      </w:r>
+      <w:proofErr w:type="gramEnd"/>
+      <w:r>
+        <w:t xml:space="preserve"> pennes.py “. </w:t>
       </w:r>
     </w:p>
     <w:p/>
     <w:sectPr>
-      <w:headerReference w:type="default" r:id="rId13"/>
+      <w:headerReference w:type="default" r:id="rId16"/>
       <w:pgSz w:w="12240" w:h="15840"/>
       <w:pgMar w:top="1440" w:right="1440" w:bottom="1440" w:left="1440" w:header="708" w:footer="708" w:gutter="0"/>
       <w:cols w:space="708"/>
@@ -1378,6 +2509,84 @@
     </w:sectPr>
   </w:body>
 </w:document>
+</file>
+
+<file path=word/comments.xml><?xml version="1.0" encoding="utf-8"?>
+<w:comments xmlns:wpc="http://schemas.microsoft.com/office/word/2010/wordprocessingCanvas" xmlns:cx="http://schemas.microsoft.com/office/drawing/2014/chartex" xmlns:cx1="http://schemas.microsoft.com/office/drawing/2015/9/8/chartex" xmlns:cx2="http://schemas.microsoft.com/office/drawing/2015/10/21/chartex" xmlns:cx3="http://schemas.microsoft.com/office/drawing/2016/5/9/chartex" xmlns:cx4="http://schemas.microsoft.com/office/drawing/2016/5/10/chartex" xmlns:cx5="http://schemas.microsoft.com/office/drawing/2016/5/11/chartex" xmlns:cx6="http://schemas.microsoft.com/office/drawing/2016/5/12/chartex" xmlns:cx7="http://schemas.microsoft.com/office/drawing/2016/5/13/chartex" xmlns:cx8="http://schemas.microsoft.com/office/drawing/2016/5/14/chartex" xmlns:mc="http://schemas.openxmlformats.org/markup-compatibility/2006" xmlns:aink="http://schemas.microsoft.com/office/drawing/2016/ink" xmlns:am3d="http://schemas.microsoft.com/office/drawing/2017/model3d" xmlns:o="urn:schemas-microsoft-com:office:office" xmlns:r="http://schemas.openxmlformats.org/officeDocument/2006/relationships" xmlns:m="http://schemas.openxmlformats.org/officeDocument/2006/math" xmlns:v="urn:schemas-microsoft-com:vml" xmlns:wp14="http://schemas.microsoft.com/office/word/2010/wordprocessingDrawing" xmlns:wp="http://schemas.openxmlformats.org/drawingml/2006/wordprocessingDrawing" xmlns:w10="urn:schemas-microsoft-com:office:word" xmlns:w="http://schemas.openxmlformats.org/wordprocessingml/2006/main" xmlns:w14="http://schemas.microsoft.com/office/word/2010/wordml" xmlns:w15="http://schemas.microsoft.com/office/word/2012/wordml" xmlns:w16cid="http://schemas.microsoft.com/office/word/2016/wordml/cid" xmlns:w16se="http://schemas.microsoft.com/office/word/2015/wordml/symex" xmlns:wpg="http://schemas.microsoft.com/office/word/2010/wordprocessingGroup" xmlns:wpi="http://schemas.microsoft.com/office/word/2010/wordprocessingInk" xmlns:wne="http://schemas.microsoft.com/office/word/2006/wordml" xmlns:wps="http://schemas.microsoft.com/office/word/2010/wordprocessingShape" mc:Ignorable="w14 w15 w16se w16cid wp14">
+  <w:comment w:id="0" w:author="Andrea Nygren" w:date="2017-07-21T08:39:00Z" w:initials="AN">
+    <w:p>
+      <w:pPr>
+        <w:pStyle w:val="Kommentarer"/>
+        <w:rPr>
+          <w:lang w:val="sv-SE"/>
+        </w:rPr>
+      </w:pPr>
+      <w:r>
+        <w:rPr>
+          <w:rStyle w:val="Kommentarsreferens"/>
+        </w:rPr>
+        <w:annotationRef/>
+      </w:r>
+      <w:r>
+        <w:rPr>
+          <w:lang w:val="sv-SE"/>
+        </w:rPr>
+        <w:t>Byta namn, vart exakt ligger den?</w:t>
+      </w:r>
+    </w:p>
+  </w:comment>
+  <w:comment w:id="1" w:author="Andrea Nygren" w:date="2017-07-21T08:21:00Z" w:initials="AN">
+    <w:p>
+      <w:pPr>
+        <w:pStyle w:val="Kommentarer"/>
+      </w:pPr>
+      <w:r>
+        <w:rPr>
+          <w:rStyle w:val="Kommentarsreferens"/>
+        </w:rPr>
+        <w:annotationRef/>
+      </w:r>
+      <w:proofErr w:type="spellStart"/>
+      <w:r>
+        <w:t>Hur</w:t>
+      </w:r>
+      <w:proofErr w:type="spellEnd"/>
+      <w:r>
+        <w:t xml:space="preserve"> </w:t>
+      </w:r>
+      <w:proofErr w:type="spellStart"/>
+      <w:r>
+        <w:t>gör</w:t>
+      </w:r>
+      <w:proofErr w:type="spellEnd"/>
+      <w:r>
+        <w:t xml:space="preserve"> vi </w:t>
+      </w:r>
+      <w:proofErr w:type="spellStart"/>
+      <w:r>
+        <w:t>tillslut</w:t>
+      </w:r>
+      <w:proofErr w:type="spellEnd"/>
+      <w:r>
+        <w:t>?</w:t>
+      </w:r>
+    </w:p>
+  </w:comment>
+</w:comments>
+</file>
+
+<file path=word/commentsExtended.xml><?xml version="1.0" encoding="utf-8"?>
+<w15:commentsEx xmlns:wpc="http://schemas.microsoft.com/office/word/2010/wordprocessingCanvas" xmlns:cx="http://schemas.microsoft.com/office/drawing/2014/chartex" xmlns:cx1="http://schemas.microsoft.com/office/drawing/2015/9/8/chartex" xmlns:cx2="http://schemas.microsoft.com/office/drawing/2015/10/21/chartex" xmlns:cx3="http://schemas.microsoft.com/office/drawing/2016/5/9/chartex" xmlns:cx4="http://schemas.microsoft.com/office/drawing/2016/5/10/chartex" xmlns:cx5="http://schemas.microsoft.com/office/drawing/2016/5/11/chartex" xmlns:cx6="http://schemas.microsoft.com/office/drawing/2016/5/12/chartex" xmlns:cx7="http://schemas.microsoft.com/office/drawing/2016/5/13/chartex" xmlns:cx8="http://schemas.microsoft.com/office/drawing/2016/5/14/chartex" xmlns:mc="http://schemas.openxmlformats.org/markup-compatibility/2006" xmlns:aink="http://schemas.microsoft.com/office/drawing/2016/ink" xmlns:am3d="http://schemas.microsoft.com/office/drawing/2017/model3d" xmlns:o="urn:schemas-microsoft-com:office:office" xmlns:r="http://schemas.openxmlformats.org/officeDocument/2006/relationships" xmlns:m="http://schemas.openxmlformats.org/officeDocument/2006/math" xmlns:v="urn:schemas-microsoft-com:vml" xmlns:wp14="http://schemas.microsoft.com/office/word/2010/wordprocessingDrawing" xmlns:wp="http://schemas.openxmlformats.org/drawingml/2006/wordprocessingDrawing" xmlns:w10="urn:schemas-microsoft-com:office:word" xmlns:w="http://schemas.openxmlformats.org/wordprocessingml/2006/main" xmlns:w14="http://schemas.microsoft.com/office/word/2010/wordml" xmlns:w15="http://schemas.microsoft.com/office/word/2012/wordml" xmlns:w16cid="http://schemas.microsoft.com/office/word/2016/wordml/cid" xmlns:w16se="http://schemas.microsoft.com/office/word/2015/wordml/symex" xmlns:wpg="http://schemas.microsoft.com/office/word/2010/wordprocessingGroup" xmlns:wpi="http://schemas.microsoft.com/office/word/2010/wordprocessingInk" xmlns:wne="http://schemas.microsoft.com/office/word/2006/wordml" xmlns:wps="http://schemas.microsoft.com/office/word/2010/wordprocessingShape" mc:Ignorable="w14 w15 w16se w16cid wp14">
+  <w15:commentEx w15:paraId="0939CDEE" w15:done="0"/>
+  <w15:commentEx w15:paraId="099DD60B" w15:done="0"/>
+</w15:commentsEx>
+</file>
+
+<file path=word/commentsIds.xml><?xml version="1.0" encoding="utf-8"?>
+<w16cid:commentsIds xmlns:wpc="http://schemas.microsoft.com/office/word/2010/wordprocessingCanvas" xmlns:cx="http://schemas.microsoft.com/office/drawing/2014/chartex" xmlns:cx1="http://schemas.microsoft.com/office/drawing/2015/9/8/chartex" xmlns:cx2="http://schemas.microsoft.com/office/drawing/2015/10/21/chartex" xmlns:cx3="http://schemas.microsoft.com/office/drawing/2016/5/9/chartex" xmlns:cx4="http://schemas.microsoft.com/office/drawing/2016/5/10/chartex" xmlns:cx5="http://schemas.microsoft.com/office/drawing/2016/5/11/chartex" xmlns:cx6="http://schemas.microsoft.com/office/drawing/2016/5/12/chartex" xmlns:cx7="http://schemas.microsoft.com/office/drawing/2016/5/13/chartex" xmlns:cx8="http://schemas.microsoft.com/office/drawing/2016/5/14/chartex" xmlns:mc="http://schemas.openxmlformats.org/markup-compatibility/2006" xmlns:aink="http://schemas.microsoft.com/office/drawing/2016/ink" xmlns:am3d="http://schemas.microsoft.com/office/drawing/2017/model3d" xmlns:o="urn:schemas-microsoft-com:office:office" xmlns:r="http://schemas.openxmlformats.org/officeDocument/2006/relationships" xmlns:m="http://schemas.openxmlformats.org/officeDocument/2006/math" xmlns:v="urn:schemas-microsoft-com:vml" xmlns:wp14="http://schemas.microsoft.com/office/word/2010/wordprocessingDrawing" xmlns:wp="http://schemas.openxmlformats.org/drawingml/2006/wordprocessingDrawing" xmlns:w10="urn:schemas-microsoft-com:office:word" xmlns:w="http://schemas.openxmlformats.org/wordprocessingml/2006/main" xmlns:w14="http://schemas.microsoft.com/office/word/2010/wordml" xmlns:w15="http://schemas.microsoft.com/office/word/2012/wordml" xmlns:w16cid="http://schemas.microsoft.com/office/word/2016/wordml/cid" xmlns:w16se="http://schemas.microsoft.com/office/word/2015/wordml/symex" xmlns:wpg="http://schemas.microsoft.com/office/word/2010/wordprocessingGroup" xmlns:wpi="http://schemas.microsoft.com/office/word/2010/wordprocessingInk" xmlns:wne="http://schemas.microsoft.com/office/word/2006/wordml" xmlns:wps="http://schemas.microsoft.com/office/word/2010/wordprocessingShape" mc:Ignorable="w14 w15 w16se w16cid wp14">
+  <w16cid:commentId w16cid:paraId="0939CDEE" w16cid:durableId="1D1C3C44"/>
+  <w16cid:commentId w16cid:paraId="099DD60B" w16cid:durableId="1D1C37F6"/>
+</w16cid:commentsIds>
 </file>
 
 <file path=word/endnotes.xml><?xml version="1.0" encoding="utf-8"?>
@@ -1456,7 +2665,7 @@
       <w:rPr>
         <w:lang w:val="sv-SE"/>
       </w:rPr>
-      <w:t>07-20</w:t>
+      <w:t>07-21</w:t>
     </w:r>
   </w:p>
 </w:hdr>
@@ -1554,6 +2763,95 @@
     </w:lvl>
   </w:abstractNum>
   <w:abstractNum w:abstractNumId="1" w15:restartNumberingAfterBreak="0">
+    <w:nsid w:val="499109D6"/>
+    <w:multiLevelType w:val="hybridMultilevel"/>
+    <w:tmpl w:val="B60C7982"/>
+    <w:lvl w:ilvl="0" w:tplc="041D000F">
+      <w:start w:val="1"/>
+      <w:numFmt w:val="decimal"/>
+      <w:lvlText w:val="%1."/>
+      <w:lvlJc w:val="left"/>
+      <w:pPr>
+        <w:ind w:left="720" w:hanging="360"/>
+      </w:pPr>
+      <w:rPr>
+        <w:rFonts w:hint="default"/>
+      </w:rPr>
+    </w:lvl>
+    <w:lvl w:ilvl="1" w:tplc="041D0019">
+      <w:start w:val="1"/>
+      <w:numFmt w:val="lowerLetter"/>
+      <w:lvlText w:val="%2."/>
+      <w:lvlJc w:val="left"/>
+      <w:pPr>
+        <w:ind w:left="1440" w:hanging="360"/>
+      </w:pPr>
+    </w:lvl>
+    <w:lvl w:ilvl="2" w:tplc="041D001B" w:tentative="1">
+      <w:start w:val="1"/>
+      <w:numFmt w:val="lowerRoman"/>
+      <w:lvlText w:val="%3."/>
+      <w:lvlJc w:val="right"/>
+      <w:pPr>
+        <w:ind w:left="2160" w:hanging="180"/>
+      </w:pPr>
+    </w:lvl>
+    <w:lvl w:ilvl="3" w:tplc="041D000F" w:tentative="1">
+      <w:start w:val="1"/>
+      <w:numFmt w:val="decimal"/>
+      <w:lvlText w:val="%4."/>
+      <w:lvlJc w:val="left"/>
+      <w:pPr>
+        <w:ind w:left="2880" w:hanging="360"/>
+      </w:pPr>
+    </w:lvl>
+    <w:lvl w:ilvl="4" w:tplc="041D0019" w:tentative="1">
+      <w:start w:val="1"/>
+      <w:numFmt w:val="lowerLetter"/>
+      <w:lvlText w:val="%5."/>
+      <w:lvlJc w:val="left"/>
+      <w:pPr>
+        <w:ind w:left="3600" w:hanging="360"/>
+      </w:pPr>
+    </w:lvl>
+    <w:lvl w:ilvl="5" w:tplc="041D001B" w:tentative="1">
+      <w:start w:val="1"/>
+      <w:numFmt w:val="lowerRoman"/>
+      <w:lvlText w:val="%6."/>
+      <w:lvlJc w:val="right"/>
+      <w:pPr>
+        <w:ind w:left="4320" w:hanging="180"/>
+      </w:pPr>
+    </w:lvl>
+    <w:lvl w:ilvl="6" w:tplc="041D000F" w:tentative="1">
+      <w:start w:val="1"/>
+      <w:numFmt w:val="decimal"/>
+      <w:lvlText w:val="%7."/>
+      <w:lvlJc w:val="left"/>
+      <w:pPr>
+        <w:ind w:left="5040" w:hanging="360"/>
+      </w:pPr>
+    </w:lvl>
+    <w:lvl w:ilvl="7" w:tplc="041D0019" w:tentative="1">
+      <w:start w:val="1"/>
+      <w:numFmt w:val="lowerLetter"/>
+      <w:lvlText w:val="%8."/>
+      <w:lvlJc w:val="left"/>
+      <w:pPr>
+        <w:ind w:left="5760" w:hanging="360"/>
+      </w:pPr>
+    </w:lvl>
+    <w:lvl w:ilvl="8" w:tplc="041D001B" w:tentative="1">
+      <w:start w:val="1"/>
+      <w:numFmt w:val="lowerRoman"/>
+      <w:lvlText w:val="%9."/>
+      <w:lvlJc w:val="right"/>
+      <w:pPr>
+        <w:ind w:left="6480" w:hanging="180"/>
+      </w:pPr>
+    </w:lvl>
+  </w:abstractNum>
+  <w:abstractNum w:abstractNumId="2" w15:restartNumberingAfterBreak="0">
     <w:nsid w:val="4B677F6C"/>
     <w:multiLevelType w:val="hybridMultilevel"/>
     <w:tmpl w:val="CCAC7872"/>
@@ -1665,7 +2963,7 @@
       </w:rPr>
     </w:lvl>
   </w:abstractNum>
-  <w:abstractNum w:abstractNumId="2" w15:restartNumberingAfterBreak="0">
+  <w:abstractNum w:abstractNumId="3" w15:restartNumberingAfterBreak="0">
     <w:nsid w:val="62CB61B6"/>
     <w:multiLevelType w:val="hybridMultilevel"/>
     <w:tmpl w:val="943E9862"/>
@@ -1755,15 +3053,26 @@
     </w:lvl>
   </w:abstractNum>
   <w:num w:numId="1">
-    <w:abstractNumId w:val="1"/>
+    <w:abstractNumId w:val="2"/>
   </w:num>
   <w:num w:numId="2">
-    <w:abstractNumId w:val="2"/>
+    <w:abstractNumId w:val="3"/>
   </w:num>
   <w:num w:numId="3">
     <w:abstractNumId w:val="0"/>
   </w:num>
+  <w:num w:numId="4">
+    <w:abstractNumId w:val="1"/>
+  </w:num>
 </w:numbering>
+</file>
+
+<file path=word/people.xml><?xml version="1.0" encoding="utf-8"?>
+<w15:people xmlns:wpc="http://schemas.microsoft.com/office/word/2010/wordprocessingCanvas" xmlns:cx="http://schemas.microsoft.com/office/drawing/2014/chartex" xmlns:cx1="http://schemas.microsoft.com/office/drawing/2015/9/8/chartex" xmlns:cx2="http://schemas.microsoft.com/office/drawing/2015/10/21/chartex" xmlns:cx3="http://schemas.microsoft.com/office/drawing/2016/5/9/chartex" xmlns:cx4="http://schemas.microsoft.com/office/drawing/2016/5/10/chartex" xmlns:cx5="http://schemas.microsoft.com/office/drawing/2016/5/11/chartex" xmlns:cx6="http://schemas.microsoft.com/office/drawing/2016/5/12/chartex" xmlns:cx7="http://schemas.microsoft.com/office/drawing/2016/5/13/chartex" xmlns:cx8="http://schemas.microsoft.com/office/drawing/2016/5/14/chartex" xmlns:mc="http://schemas.openxmlformats.org/markup-compatibility/2006" xmlns:aink="http://schemas.microsoft.com/office/drawing/2016/ink" xmlns:am3d="http://schemas.microsoft.com/office/drawing/2017/model3d" xmlns:o="urn:schemas-microsoft-com:office:office" xmlns:r="http://schemas.openxmlformats.org/officeDocument/2006/relationships" xmlns:m="http://schemas.openxmlformats.org/officeDocument/2006/math" xmlns:v="urn:schemas-microsoft-com:vml" xmlns:wp14="http://schemas.microsoft.com/office/word/2010/wordprocessingDrawing" xmlns:wp="http://schemas.openxmlformats.org/drawingml/2006/wordprocessingDrawing" xmlns:w10="urn:schemas-microsoft-com:office:word" xmlns:w="http://schemas.openxmlformats.org/wordprocessingml/2006/main" xmlns:w14="http://schemas.microsoft.com/office/word/2010/wordml" xmlns:w15="http://schemas.microsoft.com/office/word/2012/wordml" xmlns:w16cid="http://schemas.microsoft.com/office/word/2016/wordml/cid" xmlns:w16se="http://schemas.microsoft.com/office/word/2015/wordml/symex" xmlns:wpg="http://schemas.microsoft.com/office/word/2010/wordprocessingGroup" xmlns:wpi="http://schemas.microsoft.com/office/word/2010/wordprocessingInk" xmlns:wne="http://schemas.microsoft.com/office/word/2006/wordml" xmlns:wps="http://schemas.microsoft.com/office/word/2010/wordprocessingShape" mc:Ignorable="w14 w15 w16se w16cid wp14">
+  <w15:person w15:author="Andrea Nygren">
+    <w15:presenceInfo w15:providerId="Windows Live" w15:userId="36a6f85ed6b6d924"/>
+  </w15:person>
+</w15:people>
 </file>
 
 <file path=word/styles.xml><?xml version="1.0" encoding="utf-8"?>
@@ -2233,6 +3542,7 @@
   <w:style w:type="character" w:default="1" w:styleId="Standardstycketeckensnitt">
     <w:name w:val="Default Paragraph Font"/>
     <w:uiPriority w:val="1"/>
+    <w:semiHidden/>
     <w:unhideWhenUsed/>
   </w:style>
   <w:style w:type="table" w:default="1" w:styleId="Normaltabell">
@@ -2413,6 +3723,104 @@
       <w:color w:val="1F3763" w:themeColor="accent1" w:themeShade="7F"/>
       <w:sz w:val="24"/>
       <w:szCs w:val="24"/>
+    </w:rPr>
+  </w:style>
+  <w:style w:type="character" w:styleId="Kommentarsreferens">
+    <w:name w:val="annotation reference"/>
+    <w:basedOn w:val="Standardstycketeckensnitt"/>
+    <w:uiPriority w:val="99"/>
+    <w:semiHidden/>
+    <w:unhideWhenUsed/>
+    <w:rsid w:val="00745E96"/>
+    <w:rPr>
+      <w:sz w:val="16"/>
+      <w:szCs w:val="16"/>
+    </w:rPr>
+  </w:style>
+  <w:style w:type="paragraph" w:styleId="Kommentarer">
+    <w:name w:val="annotation text"/>
+    <w:basedOn w:val="Normal"/>
+    <w:link w:val="KommentarerChar"/>
+    <w:uiPriority w:val="99"/>
+    <w:semiHidden/>
+    <w:unhideWhenUsed/>
+    <w:rsid w:val="00745E96"/>
+    <w:pPr>
+      <w:spacing w:line="240" w:lineRule="auto"/>
+    </w:pPr>
+    <w:rPr>
+      <w:sz w:val="20"/>
+      <w:szCs w:val="20"/>
+    </w:rPr>
+  </w:style>
+  <w:style w:type="character" w:customStyle="1" w:styleId="KommentarerChar">
+    <w:name w:val="Kommentarer Char"/>
+    <w:basedOn w:val="Standardstycketeckensnitt"/>
+    <w:link w:val="Kommentarer"/>
+    <w:uiPriority w:val="99"/>
+    <w:semiHidden/>
+    <w:rsid w:val="00745E96"/>
+    <w:rPr>
+      <w:sz w:val="20"/>
+      <w:szCs w:val="20"/>
+    </w:rPr>
+  </w:style>
+  <w:style w:type="paragraph" w:styleId="Kommentarsmne">
+    <w:name w:val="annotation subject"/>
+    <w:basedOn w:val="Kommentarer"/>
+    <w:next w:val="Kommentarer"/>
+    <w:link w:val="KommentarsmneChar"/>
+    <w:uiPriority w:val="99"/>
+    <w:semiHidden/>
+    <w:unhideWhenUsed/>
+    <w:rsid w:val="00745E96"/>
+    <w:rPr>
+      <w:b/>
+      <w:bCs/>
+    </w:rPr>
+  </w:style>
+  <w:style w:type="character" w:customStyle="1" w:styleId="KommentarsmneChar">
+    <w:name w:val="Kommentarsämne Char"/>
+    <w:basedOn w:val="KommentarerChar"/>
+    <w:link w:val="Kommentarsmne"/>
+    <w:uiPriority w:val="99"/>
+    <w:semiHidden/>
+    <w:rsid w:val="00745E96"/>
+    <w:rPr>
+      <w:b/>
+      <w:bCs/>
+      <w:sz w:val="20"/>
+      <w:szCs w:val="20"/>
+    </w:rPr>
+  </w:style>
+  <w:style w:type="paragraph" w:styleId="Ballongtext">
+    <w:name w:val="Balloon Text"/>
+    <w:basedOn w:val="Normal"/>
+    <w:link w:val="BallongtextChar"/>
+    <w:uiPriority w:val="99"/>
+    <w:semiHidden/>
+    <w:unhideWhenUsed/>
+    <w:rsid w:val="00745E96"/>
+    <w:pPr>
+      <w:spacing w:after="0" w:line="240" w:lineRule="auto"/>
+    </w:pPr>
+    <w:rPr>
+      <w:rFonts w:ascii="Segoe UI" w:hAnsi="Segoe UI" w:cs="Segoe UI"/>
+      <w:sz w:val="18"/>
+      <w:szCs w:val="18"/>
+    </w:rPr>
+  </w:style>
+  <w:style w:type="character" w:customStyle="1" w:styleId="BallongtextChar">
+    <w:name w:val="Ballongtext Char"/>
+    <w:basedOn w:val="Standardstycketeckensnitt"/>
+    <w:link w:val="Ballongtext"/>
+    <w:uiPriority w:val="99"/>
+    <w:semiHidden/>
+    <w:rsid w:val="00745E96"/>
+    <w:rPr>
+      <w:rFonts w:ascii="Segoe UI" w:hAnsi="Segoe UI" w:cs="Segoe UI"/>
+      <w:sz w:val="18"/>
+      <w:szCs w:val="18"/>
     </w:rPr>
   </w:style>
 </w:styles>

</xml_diff>